<commit_message>
corrected deg 2 output
</commit_message>
<xml_diff>
--- a/Documents/PWC 9000.docx
+++ b/Documents/PWC 9000.docx
@@ -15,7 +15,14 @@
           <w:sz w:val="44"/>
           <w:szCs w:val="44"/>
         </w:rPr>
-        <w:t>Pesticide Water Calculator 9000</w:t>
+        <w:t xml:space="preserve">Pesticide Water Calculator </w:t>
+      </w:r>
+      <w:r>
+        <w:rPr>
+          <w:sz w:val="44"/>
+          <w:szCs w:val="44"/>
+        </w:rPr>
+        <w:t>3</w:t>
       </w:r>
     </w:p>
     <w:p>
@@ -107,6 +114,15 @@
       </w:r>
     </w:p>
     <w:p/>
+    <w:p/>
+    <w:p>
+      <w:r>
+        <w:t xml:space="preserve">Pesticide Water Calculator 3 (PWC3) is a tool for calculating pesticide concentrations for risk assessments, as typically used in government regulatory work.  PWC3 is a major upgrade from previous PWC versions and should allow for much greater productivity.  The user interface is streamlined with only the most necessary inputs brough forward for user interactions. Parameters that are seldomly altered those that should not be altered for standard risk assessments are places in a more secure location.  The mathematical portion of the program has been revised to greatly improve speed by eliminating unnecessary text file read and writes.  Massive batch run capabilities have been added to enhance analysis of </w:t>
+      </w:r>
+      <w:r>
+        <w:t>multiple applications methods, various application timings,  multiple scenarios, and multiple water bodies. It is designed to address the newer ways that regulatory water exposure assessments are being conducted.</w:t>
+      </w:r>
+    </w:p>
     <w:sectPr>
       <w:pgSz w:w="12240" w:h="15840"/>
       <w:pgMar w:top="1440" w:right="1440" w:bottom="1440" w:left="1440" w:header="720" w:footer="720" w:gutter="0"/>

</xml_diff>

<commit_message>
Changed form mode to fixed single, #D mode showed up poorly. Benthic Met Granddaugter box changed to inmitially invisible user documentatoion
</commit_message>
<xml_diff>
--- a/Documents/PWC 9000.docx
+++ b/Documents/PWC 9000.docx
@@ -1,6 +1,6 @@
 
 <file path=word/document.xml><?xml version="1.0" encoding="utf-8"?>
-<w:document xmlns:wpc="http://schemas.microsoft.com/office/word/2010/wordprocessingCanvas" xmlns:cx="http://schemas.microsoft.com/office/drawing/2014/chartex" xmlns:cx1="http://schemas.microsoft.com/office/drawing/2015/9/8/chartex" xmlns:cx2="http://schemas.microsoft.com/office/drawing/2015/10/21/chartex" xmlns:cx3="http://schemas.microsoft.com/office/drawing/2016/5/9/chartex" xmlns:cx4="http://schemas.microsoft.com/office/drawing/2016/5/10/chartex" xmlns:cx5="http://schemas.microsoft.com/office/drawing/2016/5/11/chartex" xmlns:cx6="http://schemas.microsoft.com/office/drawing/2016/5/12/chartex" xmlns:cx7="http://schemas.microsoft.com/office/drawing/2016/5/13/chartex" xmlns:cx8="http://schemas.microsoft.com/office/drawing/2016/5/14/chartex" xmlns:mc="http://schemas.openxmlformats.org/markup-compatibility/2006" xmlns:aink="http://schemas.microsoft.com/office/drawing/2016/ink" xmlns:am3d="http://schemas.microsoft.com/office/drawing/2017/model3d" xmlns:o="urn:schemas-microsoft-com:office:office" xmlns:r="http://schemas.openxmlformats.org/officeDocument/2006/relationships" xmlns:m="http://schemas.openxmlformats.org/officeDocument/2006/math" xmlns:v="urn:schemas-microsoft-com:vml" xmlns:wp14="http://schemas.microsoft.com/office/word/2010/wordprocessingDrawing" xmlns:wp="http://schemas.openxmlformats.org/drawingml/2006/wordprocessingDrawing" xmlns:w10="urn:schemas-microsoft-com:office:word" xmlns:w="http://schemas.openxmlformats.org/wordprocessingml/2006/main" xmlns:w14="http://schemas.microsoft.com/office/word/2010/wordml" xmlns:w15="http://schemas.microsoft.com/office/word/2012/wordml" xmlns:w16cex="http://schemas.microsoft.com/office/word/2018/wordml/cex" xmlns:w16cid="http://schemas.microsoft.com/office/word/2016/wordml/cid" xmlns:w16="http://schemas.microsoft.com/office/word/2018/wordml" xmlns:w16sdtdh="http://schemas.microsoft.com/office/word/2020/wordml/sdtdatahash" xmlns:w16se="http://schemas.microsoft.com/office/word/2015/wordml/symex" xmlns:wpg="http://schemas.microsoft.com/office/word/2010/wordprocessingGroup" xmlns:wpi="http://schemas.microsoft.com/office/word/2010/wordprocessingInk" xmlns:wne="http://schemas.microsoft.com/office/word/2006/wordml" xmlns:wps="http://schemas.microsoft.com/office/word/2010/wordprocessingShape" mc:Ignorable="w14 w15 w16se w16cid w16 w16cex w16sdtdh wp14">
+<w:document xmlns:wpc="http://schemas.microsoft.com/office/word/2010/wordprocessingCanvas" xmlns:cx="http://schemas.microsoft.com/office/drawing/2014/chartex" xmlns:cx1="http://schemas.microsoft.com/office/drawing/2015/9/8/chartex" xmlns:cx2="http://schemas.microsoft.com/office/drawing/2015/10/21/chartex" xmlns:cx3="http://schemas.microsoft.com/office/drawing/2016/5/9/chartex" xmlns:cx4="http://schemas.microsoft.com/office/drawing/2016/5/10/chartex" xmlns:cx5="http://schemas.microsoft.com/office/drawing/2016/5/11/chartex" xmlns:cx6="http://schemas.microsoft.com/office/drawing/2016/5/12/chartex" xmlns:cx7="http://schemas.microsoft.com/office/drawing/2016/5/13/chartex" xmlns:cx8="http://schemas.microsoft.com/office/drawing/2016/5/14/chartex" xmlns:mc="http://schemas.openxmlformats.org/markup-compatibility/2006" xmlns:aink="http://schemas.microsoft.com/office/drawing/2016/ink" xmlns:am3d="http://schemas.microsoft.com/office/drawing/2017/model3d" xmlns:o="urn:schemas-microsoft-com:office:office" xmlns:oel="http://schemas.microsoft.com/office/2019/extlst" xmlns:r="http://schemas.openxmlformats.org/officeDocument/2006/relationships" xmlns:m="http://schemas.openxmlformats.org/officeDocument/2006/math" xmlns:v="urn:schemas-microsoft-com:vml" xmlns:wp14="http://schemas.microsoft.com/office/word/2010/wordprocessingDrawing" xmlns:wp="http://schemas.openxmlformats.org/drawingml/2006/wordprocessingDrawing" xmlns:w10="urn:schemas-microsoft-com:office:word" xmlns:w="http://schemas.openxmlformats.org/wordprocessingml/2006/main" xmlns:w14="http://schemas.microsoft.com/office/word/2010/wordml" xmlns:w15="http://schemas.microsoft.com/office/word/2012/wordml" xmlns:w16cex="http://schemas.microsoft.com/office/word/2018/wordml/cex" xmlns:w16cid="http://schemas.microsoft.com/office/word/2016/wordml/cid" xmlns:w16="http://schemas.microsoft.com/office/word/2018/wordml" xmlns:w16sdtdh="http://schemas.microsoft.com/office/word/2020/wordml/sdtdatahash" xmlns:w16se="http://schemas.microsoft.com/office/word/2015/wordml/symex" xmlns:wpg="http://schemas.microsoft.com/office/word/2010/wordprocessingGroup" xmlns:wpi="http://schemas.microsoft.com/office/word/2010/wordprocessingInk" xmlns:wne="http://schemas.microsoft.com/office/word/2006/wordml" xmlns:wps="http://schemas.microsoft.com/office/word/2010/wordprocessingShape" mc:Ignorable="w14 w15 w16se w16cid w16 w16cex w16sdtdh wp14">
   <w:body>
     <w:p>
       <w:pPr>
@@ -10,6 +10,8 @@
           <w:szCs w:val="44"/>
         </w:rPr>
       </w:pPr>
+      <w:bookmarkStart w:id="0" w:name="_Hlk126318481"/>
+      <w:bookmarkEnd w:id="0"/>
       <w:r>
         <w:rPr>
           <w:sz w:val="44"/>
@@ -62,6 +64,9 @@
     <w:p/>
     <w:p/>
     <w:p>
+      <w:pPr>
+        <w:keepNext/>
+      </w:pPr>
       <w:r>
         <w:rPr>
           <w:noProof/>
@@ -113,29 +118,1345 @@
         </w:drawing>
       </w:r>
     </w:p>
+    <w:p>
+      <w:pPr>
+        <w:pStyle w:val="Caption"/>
+      </w:pPr>
+      <w:r>
+        <w:t xml:space="preserve">Figure </w:t>
+      </w:r>
+      <w:fldSimple w:instr=" SEQ Figure \* ARABIC ">
+        <w:r>
+          <w:rPr>
+            <w:noProof/>
+          </w:rPr>
+          <w:t>1</w:t>
+        </w:r>
+      </w:fldSimple>
+    </w:p>
+    <w:p/>
+    <w:p>
+      <w:pPr>
+        <w:pStyle w:val="Heading1"/>
+      </w:pPr>
+      <w:r>
+        <w:t>Introduction</w:t>
+      </w:r>
+    </w:p>
+    <w:p>
+      <w:r>
+        <w:t>Pesticide Water Calculator 3 (PWC3) is a tool for calculating pesticide concentrations</w:t>
+      </w:r>
+      <w:r>
+        <w:t xml:space="preserve"> in waterbodies </w:t>
+      </w:r>
+      <w:r>
+        <w:t>for</w:t>
+      </w:r>
+      <w:r>
+        <w:t xml:space="preserve"> use in</w:t>
+      </w:r>
+      <w:r>
+        <w:t xml:space="preserve"> risk assessments, as typically used in government regulatory work.  PWC3 is a major upgrade from previous PWC versions and should allow for much greater productivity</w:t>
+      </w:r>
+      <w:r>
+        <w:t>, especially when spatially and temporally comprehensive assessments are desired</w:t>
+      </w:r>
+      <w:r>
+        <w:t>.  The user interface is streamlined with only the most necessary inputs brough</w:t>
+      </w:r>
+      <w:r>
+        <w:t>t</w:t>
+      </w:r>
+      <w:r>
+        <w:t xml:space="preserve"> forward for user interactions. Parameters that are seldomly altered</w:t>
+      </w:r>
+      <w:r>
+        <w:t xml:space="preserve"> and t</w:t>
+      </w:r>
+      <w:r>
+        <w:t xml:space="preserve">hose that should not be altered for standard risk assessments are places in a more secure location.  The mathematical portion of the program has been revised to greatly improve speed by eliminating unnecessary text file read and writes.  Massive batch run capabilities have been added to enhance analysis of </w:t>
+      </w:r>
+      <w:r>
+        <w:t xml:space="preserve">multiple applications methods, various application timings,  multiple scenarios, and multiple water bodies. It is designed to address the newer ways that </w:t>
+      </w:r>
+      <w:r>
+        <w:t>risk assessors</w:t>
+      </w:r>
+      <w:r>
+        <w:t xml:space="preserve"> are conducting </w:t>
+      </w:r>
+      <w:r>
+        <w:t>regulatory water exposure assessments.</w:t>
+      </w:r>
+    </w:p>
+    <w:p/>
+    <w:p>
+      <w:pPr>
+        <w:pStyle w:val="Heading2"/>
+      </w:pPr>
+      <w:r>
+        <w:t>Conceptual Overview</w:t>
+      </w:r>
+    </w:p>
     <w:p/>
     <w:p/>
     <w:p>
-      <w:r>
-        <w:t xml:space="preserve">Pesticide Water Calculator 3 (PWC3) is a tool for calculating pesticide concentrations for risk assessments, as typically used in government regulatory work.  PWC3 is a major upgrade from previous PWC versions and should allow for much greater productivity.  The user interface is streamlined with only the most necessary inputs brough forward for user interactions. Parameters that are seldomly altered those that should not be altered for standard risk assessments are places in a more secure location.  The mathematical portion of the program has been revised to greatly improve speed by eliminating unnecessary text file read and writes.  Massive batch run capabilities have been added to enhance analysis of </w:t>
-      </w:r>
-      <w:r>
-        <w:t xml:space="preserve">multiple applications methods, various application </w:t>
-      </w:r>
-      <w:proofErr w:type="gramStart"/>
-      <w:r>
-        <w:t>timings,  multiple</w:t>
-      </w:r>
-      <w:proofErr w:type="gramEnd"/>
-      <w:r>
-        <w:t xml:space="preserve"> scenarios, and multiple water bodies. It is designed to address the newer ways that regulatory water exposure assessments are being conducted.</w:t>
+      <w:pPr>
+        <w:pStyle w:val="Heading2"/>
+      </w:pPr>
+      <w:r>
+        <w:t>Model Interface Overview</w:t>
+      </w:r>
+    </w:p>
+    <w:p/>
+    <w:p>
+      <w:r>
+        <w:rPr>
+          <w:noProof/>
+        </w:rPr>
+        <w:drawing>
+          <wp:inline distT="0" distB="0" distL="0" distR="0" wp14:anchorId="5E67281D" wp14:editId="706D6E40">
+            <wp:extent cx="4642590" cy="3806825"/>
+            <wp:effectExtent l="0" t="0" r="5715" b="3175"/>
+            <wp:docPr id="10" name="Picture 10" descr="Graphical user interface, table&#10;&#10;Description automatically generated"/>
+            <wp:cNvGraphicFramePr>
+              <a:graphicFrameLocks xmlns:a="http://schemas.openxmlformats.org/drawingml/2006/main" noChangeAspect="1"/>
+            </wp:cNvGraphicFramePr>
+            <a:graphic xmlns:a="http://schemas.openxmlformats.org/drawingml/2006/main">
+              <a:graphicData uri="http://schemas.openxmlformats.org/drawingml/2006/picture">
+                <pic:pic xmlns:pic="http://schemas.openxmlformats.org/drawingml/2006/picture">
+                  <pic:nvPicPr>
+                    <pic:cNvPr id="10" name="Picture 10" descr="Graphical user interface, table&#10;&#10;Description automatically generated"/>
+                    <pic:cNvPicPr/>
+                  </pic:nvPicPr>
+                  <pic:blipFill>
+                    <a:blip r:embed="rId5"/>
+                    <a:stretch>
+                      <a:fillRect/>
+                    </a:stretch>
+                  </pic:blipFill>
+                  <pic:spPr>
+                    <a:xfrm>
+                      <a:off x="0" y="0"/>
+                      <a:ext cx="4644949" cy="3808759"/>
+                    </a:xfrm>
+                    <a:prstGeom prst="rect">
+                      <a:avLst/>
+                    </a:prstGeom>
+                  </pic:spPr>
+                </pic:pic>
+              </a:graphicData>
+            </a:graphic>
+          </wp:inline>
+        </w:drawing>
       </w:r>
     </w:p>
     <w:p/>
     <w:p/>
     <w:p>
+      <w:pPr>
+        <w:pStyle w:val="Heading1"/>
+      </w:pPr>
+      <w:r>
+        <w:t>Running the Model</w:t>
+      </w:r>
+    </w:p>
+    <w:p>
+      <w:r>
+        <w:t>PWC3 is</w:t>
+      </w:r>
+      <w:r>
+        <w:t xml:space="preserve"> organized by tabs with the most primary inputs ordered from left to write—Chemical, Watershed, Schemes, Applications, Scenarios. Each of these pages as well as some hidden advanced pages are covered in the following sections. </w:t>
+      </w:r>
+    </w:p>
+    <w:p>
+      <w:pPr>
+        <w:pStyle w:val="Heading2"/>
+      </w:pPr>
+      <w:r>
+        <w:t>Chemical Inputs</w:t>
+      </w:r>
+    </w:p>
+    <w:p>
+      <w:r>
+        <w:t>When the program starts up, the</w:t>
+      </w:r>
+      <w:r>
+        <w:t xml:space="preserve"> input screen will appear as in Figure 2.  There is a column of chemical inputs that will be used for every simulation in a run.  These inputs are for the primary (or parent) compound, that is it is for the chemical that will be directly applied to the field. Degradate properties will be discussed later in this document.  Most properties can be left blank if information is unknown, in such cases, the function will be disabled for that process. For example, if hydrolysis is left black, the </w:t>
+      </w:r>
       <w:r>
         <w:lastRenderedPageBreak/>
+        <w:t xml:space="preserve">effective degradation rate for hydrolysis will be zero (i.e., infinite half-life).  For the case where a parameter must be populated, the program will alert the user to enter a value.  Details of the </w:t>
+      </w:r>
+      <w:proofErr w:type="spellStart"/>
+      <w:r>
+        <w:t>cemical</w:t>
+      </w:r>
+      <w:proofErr w:type="spellEnd"/>
+      <w:r>
+        <w:t xml:space="preserve"> inputs are as follows:</w:t>
+      </w:r>
+    </w:p>
+    <w:p>
+      <w:r>
+        <w:rPr>
+          <w:noProof/>
+        </w:rPr>
+        <w:drawing>
+          <wp:inline distT="0" distB="0" distL="0" distR="0" wp14:anchorId="6FE98FED" wp14:editId="6E4368C3">
+            <wp:extent cx="3794760" cy="3111622"/>
+            <wp:effectExtent l="0" t="0" r="0" b="0"/>
+            <wp:docPr id="6" name="Picture 6" descr="Table&#10;&#10;Description automatically generated"/>
+            <wp:cNvGraphicFramePr>
+              <a:graphicFrameLocks xmlns:a="http://schemas.openxmlformats.org/drawingml/2006/main" noChangeAspect="1"/>
+            </wp:cNvGraphicFramePr>
+            <a:graphic xmlns:a="http://schemas.openxmlformats.org/drawingml/2006/main">
+              <a:graphicData uri="http://schemas.openxmlformats.org/drawingml/2006/picture">
+                <pic:pic xmlns:pic="http://schemas.openxmlformats.org/drawingml/2006/picture">
+                  <pic:nvPicPr>
+                    <pic:cNvPr id="6" name="Picture 6" descr="Table&#10;&#10;Description automatically generated"/>
+                    <pic:cNvPicPr/>
+                  </pic:nvPicPr>
+                  <pic:blipFill>
+                    <a:blip r:embed="rId6"/>
+                    <a:stretch>
+                      <a:fillRect/>
+                    </a:stretch>
+                  </pic:blipFill>
+                  <pic:spPr>
+                    <a:xfrm>
+                      <a:off x="0" y="0"/>
+                      <a:ext cx="3801736" cy="3117342"/>
+                    </a:xfrm>
+                    <a:prstGeom prst="rect">
+                      <a:avLst/>
+                    </a:prstGeom>
+                  </pic:spPr>
+                </pic:pic>
+              </a:graphicData>
+            </a:graphic>
+          </wp:inline>
+        </w:drawing>
+      </w:r>
+    </w:p>
+    <w:p>
+      <w:pPr>
+        <w:pStyle w:val="Caption"/>
+      </w:pPr>
+      <w:r>
+        <w:t xml:space="preserve">Figure </w:t>
+      </w:r>
+      <w:r>
+        <w:fldChar w:fldCharType="begin"/>
+      </w:r>
+      <w:r>
+        <w:instrText xml:space="preserve"> SEQ Figure \* ARABIC </w:instrText>
+      </w:r>
+      <w:r>
+        <w:fldChar w:fldCharType="separate"/>
+      </w:r>
+      <w:r>
+        <w:rPr>
+          <w:noProof/>
+        </w:rPr>
+        <w:t>2</w:t>
+      </w:r>
+      <w:r>
+        <w:fldChar w:fldCharType="end"/>
+      </w:r>
+      <w:r>
+        <w:t>. chemical inputs for parent</w:t>
+      </w:r>
+    </w:p>
+    <w:p>
+      <w:proofErr w:type="spellStart"/>
+      <w:r>
+        <w:rPr>
+          <w:b/>
+          <w:bCs/>
+        </w:rPr>
+        <w:t>Koc</w:t>
+      </w:r>
+      <w:proofErr w:type="spellEnd"/>
+      <w:r>
+        <w:rPr>
+          <w:b/>
+          <w:bCs/>
+        </w:rPr>
+        <w:t xml:space="preserve"> or </w:t>
+      </w:r>
+      <w:proofErr w:type="spellStart"/>
+      <w:r>
+        <w:rPr>
+          <w:b/>
+          <w:bCs/>
+        </w:rPr>
+        <w:t>Kd</w:t>
+      </w:r>
+      <w:proofErr w:type="spellEnd"/>
+      <w:r>
+        <w:t xml:space="preserve"> – choose </w:t>
+      </w:r>
+      <w:proofErr w:type="spellStart"/>
+      <w:r>
+        <w:t>Kd</w:t>
+      </w:r>
+      <w:proofErr w:type="spellEnd"/>
+      <w:r>
+        <w:t xml:space="preserve"> if the </w:t>
+      </w:r>
+      <w:r>
+        <w:t>sorption</w:t>
+      </w:r>
+      <w:r>
+        <w:t xml:space="preserve"> </w:t>
+      </w:r>
+      <w:r>
+        <w:t xml:space="preserve">input </w:t>
+      </w:r>
+      <w:r>
+        <w:t xml:space="preserve">is the standard </w:t>
+      </w:r>
+      <w:r>
+        <w:t xml:space="preserve">sorption coefficient referenced to total solid mass. Choose </w:t>
+      </w:r>
+      <w:proofErr w:type="spellStart"/>
+      <w:r>
+        <w:t>Koc</w:t>
+      </w:r>
+      <w:proofErr w:type="spellEnd"/>
+      <w:r>
+        <w:t xml:space="preserve"> if the sorption input is referenced to organic carbon mass.  Theses are well-known standard definition available in any environmental chemical transport reference.</w:t>
+      </w:r>
+    </w:p>
+    <w:p>
+      <w:r>
+        <w:rPr>
+          <w:b/>
+          <w:bCs/>
+        </w:rPr>
+        <w:t>Sorption (mL/g)</w:t>
+      </w:r>
+      <w:r>
+        <w:t xml:space="preserve"> this is the value of either </w:t>
+      </w:r>
+      <w:proofErr w:type="spellStart"/>
+      <w:r>
+        <w:t>Kd</w:t>
+      </w:r>
+      <w:proofErr w:type="spellEnd"/>
+      <w:r>
+        <w:t xml:space="preserve"> or </w:t>
+      </w:r>
+      <w:proofErr w:type="spellStart"/>
+      <w:r>
+        <w:t>Koc</w:t>
+      </w:r>
+      <w:proofErr w:type="spellEnd"/>
+    </w:p>
+    <w:p>
+      <w:bookmarkStart w:id="1" w:name="_Hlk126306477"/>
+      <w:r>
+        <w:rPr>
+          <w:b/>
+          <w:bCs/>
+        </w:rPr>
+        <w:t xml:space="preserve">Water Column </w:t>
+      </w:r>
+      <w:proofErr w:type="spellStart"/>
+      <w:r>
+        <w:rPr>
+          <w:b/>
+          <w:bCs/>
+        </w:rPr>
+        <w:t>Half life</w:t>
+      </w:r>
+      <w:proofErr w:type="spellEnd"/>
+      <w:r>
+        <w:rPr>
+          <w:b/>
+          <w:bCs/>
+        </w:rPr>
+        <w:t xml:space="preserve"> (d)</w:t>
+      </w:r>
+      <w:r>
+        <w:t xml:space="preserve"> – </w:t>
+      </w:r>
+      <w:bookmarkStart w:id="2" w:name="_Hlk126317524"/>
+      <w:r>
+        <w:t>this is a value for water column degradation that acts on all phases of the compound. The water column, as described elsewhere, contains suspended solids and other material that can sorb the chemical.  This water column degradation parameter will act on these sorbed chemical phases as well as any dissolved in the water phase.</w:t>
+      </w:r>
+      <w:bookmarkEnd w:id="2"/>
+    </w:p>
+    <w:p>
+      <w:r>
+        <w:rPr>
+          <w:b/>
+          <w:bCs/>
+        </w:rPr>
+        <w:t>Water Column Reference Temperature (°C)</w:t>
+      </w:r>
+      <w:r>
+        <w:t xml:space="preserve"> This is the temperature at which the Water Column Half-life was obtained. This temperature is used as a reference when adjusting the degradation as environmental temperatures change during a simulation.</w:t>
+      </w:r>
+    </w:p>
+    <w:bookmarkEnd w:id="1"/>
+    <w:p>
+      <w:r>
+        <w:rPr>
+          <w:b/>
+          <w:bCs/>
+        </w:rPr>
+        <w:t>Benthic</w:t>
+      </w:r>
+      <w:r>
+        <w:rPr>
+          <w:b/>
+          <w:bCs/>
+        </w:rPr>
+        <w:t xml:space="preserve"> </w:t>
+      </w:r>
+      <w:proofErr w:type="spellStart"/>
+      <w:r>
+        <w:rPr>
+          <w:b/>
+          <w:bCs/>
+        </w:rPr>
+        <w:t>Half life</w:t>
+      </w:r>
+      <w:proofErr w:type="spellEnd"/>
+      <w:r>
+        <w:rPr>
+          <w:b/>
+          <w:bCs/>
+        </w:rPr>
+        <w:t xml:space="preserve"> (d)</w:t>
+      </w:r>
+      <w:r>
+        <w:t xml:space="preserve"> – this is a value for </w:t>
+      </w:r>
+      <w:r>
+        <w:t>benthic</w:t>
+      </w:r>
+      <w:r>
+        <w:t xml:space="preserve"> degradation that acts on all phases of the compound. The </w:t>
+      </w:r>
+      <w:r>
+        <w:t>benthos</w:t>
+      </w:r>
+      <w:r>
+        <w:t xml:space="preserve">, as described elsewhere, contains solids that can sorb the chemical.  This </w:t>
+      </w:r>
+      <w:r>
+        <w:t>benthic</w:t>
+      </w:r>
+      <w:r>
+        <w:t xml:space="preserve"> degradation parameter will act on </w:t>
+      </w:r>
+      <w:r>
+        <w:t>all</w:t>
+      </w:r>
+      <w:r>
+        <w:t xml:space="preserve"> chemical phases </w:t>
+      </w:r>
+      <w:r>
+        <w:t>in the benthos</w:t>
+      </w:r>
+      <w:r>
+        <w:t>.</w:t>
+      </w:r>
+    </w:p>
+    <w:p>
+      <w:bookmarkStart w:id="3" w:name="_Hlk126307014"/>
+      <w:r>
+        <w:rPr>
+          <w:b/>
+          <w:bCs/>
+        </w:rPr>
+        <w:t>Benthic</w:t>
+      </w:r>
+      <w:r>
+        <w:rPr>
+          <w:b/>
+          <w:bCs/>
+        </w:rPr>
+        <w:t xml:space="preserve"> Reference Temperature (°C)</w:t>
+      </w:r>
+      <w:r>
+        <w:t xml:space="preserve"> This is the temperature at which the </w:t>
+      </w:r>
+      <w:r>
+        <w:t>Benthic</w:t>
+      </w:r>
+      <w:r>
+        <w:t xml:space="preserve"> Half-life was obtained. This temperature is used as a reference when adjusting the degradation as environmental temperatures change during a simulation.</w:t>
+      </w:r>
+    </w:p>
+    <w:bookmarkEnd w:id="3"/>
+    <w:p>
+      <w:r>
+        <w:rPr>
+          <w:b/>
+          <w:bCs/>
+        </w:rPr>
+        <w:lastRenderedPageBreak/>
+        <w:t>Aqueous Photolysis Half-Life (d)</w:t>
+      </w:r>
+      <w:r>
+        <w:t xml:space="preserve"> This is the near surface </w:t>
+      </w:r>
+      <w:r>
+        <w:t>half-life</w:t>
+      </w:r>
+      <w:r>
+        <w:t xml:space="preserve"> due to photolysis of the chemical dissolved in water.</w:t>
+      </w:r>
+      <w:r>
+        <w:t xml:space="preserve">  It should be the overall daily average value optimally best representing the daylight hours when the pesticide is most actively in the environment, but 12 hours of light would be a fine assumption.</w:t>
+      </w:r>
+    </w:p>
+    <w:p>
+      <w:r>
+        <w:rPr>
+          <w:b/>
+          <w:bCs/>
+        </w:rPr>
+        <w:t>Photolysis</w:t>
+      </w:r>
+      <w:r>
+        <w:rPr>
+          <w:b/>
+          <w:bCs/>
+        </w:rPr>
+        <w:t xml:space="preserve"> Reference </w:t>
+      </w:r>
+      <w:r>
+        <w:rPr>
+          <w:b/>
+          <w:bCs/>
+        </w:rPr>
+        <w:t>Latitud</w:t>
+      </w:r>
+      <w:r>
+        <w:rPr>
+          <w:b/>
+          <w:bCs/>
+        </w:rPr>
+        <w:t>e (°</w:t>
+      </w:r>
+      <w:r>
+        <w:rPr>
+          <w:b/>
+          <w:bCs/>
+        </w:rPr>
+        <w:t>N</w:t>
+      </w:r>
+      <w:r>
+        <w:rPr>
+          <w:b/>
+          <w:bCs/>
+        </w:rPr>
+        <w:t>)</w:t>
+      </w:r>
+      <w:r>
+        <w:t xml:space="preserve"> This is the</w:t>
+      </w:r>
+      <w:r>
+        <w:t xml:space="preserve"> latitude that the photolysis study is meant to represent.</w:t>
+      </w:r>
+      <w:r>
+        <w:t xml:space="preserve"> </w:t>
+      </w:r>
+      <w:bookmarkStart w:id="4" w:name="_Hlk126317497"/>
+      <w:r>
+        <w:t>T</w:t>
+      </w:r>
+      <w:r>
+        <w:t xml:space="preserve">his </w:t>
+      </w:r>
+      <w:r>
+        <w:t>latitude</w:t>
+      </w:r>
+      <w:r>
+        <w:t xml:space="preserve"> is used as a reference when adjusting the degradation </w:t>
+      </w:r>
+      <w:r>
+        <w:t>for different locations</w:t>
+      </w:r>
+      <w:r>
+        <w:t>.</w:t>
+      </w:r>
+    </w:p>
+    <w:p>
+      <w:r>
+        <w:rPr>
+          <w:b/>
+          <w:bCs/>
+        </w:rPr>
+        <w:t>Hydrolysis</w:t>
+      </w:r>
+      <w:r>
+        <w:rPr>
+          <w:b/>
+          <w:bCs/>
+        </w:rPr>
+        <w:t xml:space="preserve"> </w:t>
+      </w:r>
+      <w:proofErr w:type="spellStart"/>
+      <w:r>
+        <w:rPr>
+          <w:b/>
+          <w:bCs/>
+        </w:rPr>
+        <w:t>Half life</w:t>
+      </w:r>
+      <w:proofErr w:type="spellEnd"/>
+      <w:r>
+        <w:rPr>
+          <w:b/>
+          <w:bCs/>
+        </w:rPr>
+        <w:t xml:space="preserve"> (d)</w:t>
+      </w:r>
+      <w:r>
+        <w:t xml:space="preserve"> – this is a value for </w:t>
+      </w:r>
+      <w:r>
+        <w:t xml:space="preserve">degradation by hydrolysis.  This parameter acts only on the aqueous phases in the model. </w:t>
+      </w:r>
+      <w:r>
+        <w:t xml:space="preserve"> </w:t>
+      </w:r>
+      <w:r>
+        <w:t>It is effective in both the water column and the benthic region.  There are no temperature adjustments on this parameter.</w:t>
+      </w:r>
+    </w:p>
+    <w:bookmarkEnd w:id="4"/>
+    <w:p>
+      <w:r>
+        <w:rPr>
+          <w:b/>
+          <w:bCs/>
+        </w:rPr>
+        <w:t>Soil</w:t>
+      </w:r>
+      <w:r>
+        <w:rPr>
+          <w:b/>
+          <w:bCs/>
+        </w:rPr>
+        <w:t xml:space="preserve"> </w:t>
+      </w:r>
+      <w:proofErr w:type="spellStart"/>
+      <w:r>
+        <w:rPr>
+          <w:b/>
+          <w:bCs/>
+        </w:rPr>
+        <w:t>Half life</w:t>
+      </w:r>
+      <w:proofErr w:type="spellEnd"/>
+      <w:r>
+        <w:rPr>
+          <w:b/>
+          <w:bCs/>
+        </w:rPr>
+        <w:t xml:space="preserve"> (d)</w:t>
+      </w:r>
+      <w:r>
+        <w:t xml:space="preserve"> – this is a value for </w:t>
+      </w:r>
+      <w:r>
+        <w:t>total soil</w:t>
+      </w:r>
+      <w:r>
+        <w:t xml:space="preserve"> degradation</w:t>
+      </w:r>
+      <w:r>
+        <w:t>. Depending on the radio button that follows, this can act</w:t>
+      </w:r>
+      <w:r>
+        <w:t xml:space="preserve"> on all phases of the compound</w:t>
+      </w:r>
+      <w:r>
+        <w:t xml:space="preserve"> (water and sorbed)</w:t>
+      </w:r>
+      <w:r>
+        <w:t xml:space="preserve"> or just on the water phase</w:t>
+      </w:r>
+      <w:r>
+        <w:t xml:space="preserve">. </w:t>
+      </w:r>
+    </w:p>
+    <w:p>
+      <w:r>
+        <w:rPr>
+          <w:b/>
+          <w:bCs/>
+        </w:rPr>
+        <w:t>Total or Aqueous</w:t>
+      </w:r>
+      <w:r>
+        <w:t xml:space="preserve"> Determines whether the soil degradation </w:t>
+      </w:r>
+      <w:proofErr w:type="spellStart"/>
+      <w:r>
+        <w:t>wass</w:t>
+      </w:r>
+      <w:proofErr w:type="spellEnd"/>
+      <w:r>
+        <w:t xml:space="preserve"> calculated as a total degradation rate or as an aqueous-only rate.</w:t>
+      </w:r>
+    </w:p>
+    <w:p>
+      <w:r>
+        <w:rPr>
+          <w:b/>
+          <w:bCs/>
+        </w:rPr>
+        <w:t>Soil</w:t>
+      </w:r>
+      <w:r>
+        <w:rPr>
+          <w:b/>
+          <w:bCs/>
+        </w:rPr>
+        <w:t xml:space="preserve"> Reference Temperature (°C)</w:t>
+      </w:r>
+      <w:r>
+        <w:t xml:space="preserve"> This is the temperature at which the </w:t>
+      </w:r>
+      <w:r>
+        <w:t>Soil</w:t>
+      </w:r>
+      <w:r>
+        <w:t xml:space="preserve"> Half-life was obtained. This temperature is used as a reference when adjusting the degradation as environmental temperatures change during a simulation.</w:t>
+      </w:r>
+      <w:r>
+        <w:t xml:space="preserve"> (IS it on or off?)</w:t>
+      </w:r>
+    </w:p>
+    <w:p>
+      <w:r>
+        <w:rPr>
+          <w:b/>
+          <w:bCs/>
+        </w:rPr>
+        <w:t>Foliar</w:t>
+      </w:r>
+      <w:r>
+        <w:rPr>
+          <w:b/>
+          <w:bCs/>
+        </w:rPr>
+        <w:t xml:space="preserve"> </w:t>
+      </w:r>
+      <w:proofErr w:type="spellStart"/>
+      <w:r>
+        <w:rPr>
+          <w:b/>
+          <w:bCs/>
+        </w:rPr>
+        <w:t>Half life</w:t>
+      </w:r>
+      <w:proofErr w:type="spellEnd"/>
+      <w:r>
+        <w:rPr>
+          <w:b/>
+          <w:bCs/>
+        </w:rPr>
+        <w:t xml:space="preserve"> (d)</w:t>
+      </w:r>
+      <w:r>
+        <w:t xml:space="preserve"> – this i</w:t>
+      </w:r>
+      <w:r>
+        <w:t xml:space="preserve">s the degradation </w:t>
+      </w:r>
+      <w:proofErr w:type="spellStart"/>
+      <w:r>
+        <w:t>half life</w:t>
+      </w:r>
+      <w:proofErr w:type="spellEnd"/>
+      <w:r>
+        <w:t xml:space="preserve"> of chemical that is on the foliage</w:t>
+      </w:r>
+      <w:r>
+        <w:t>.</w:t>
+      </w:r>
+      <w:r>
+        <w:t xml:space="preserve">  This is chemical </w:t>
+      </w:r>
+      <w:proofErr w:type="spellStart"/>
+      <w:r>
+        <w:t>halflife</w:t>
+      </w:r>
+      <w:proofErr w:type="spellEnd"/>
+      <w:r>
+        <w:t xml:space="preserve"> and should not include washoff due to precipitation. </w:t>
+      </w:r>
+      <w:r>
+        <w:t xml:space="preserve"> </w:t>
+      </w:r>
+      <w:r>
+        <w:t>It could include dissipation due to volatilization if that information is available.</w:t>
+      </w:r>
+    </w:p>
+    <w:p>
+      <w:r>
+        <w:rPr>
+          <w:b/>
+          <w:bCs/>
+        </w:rPr>
+        <w:t>Foliar Washoff (</w:t>
+      </w:r>
+      <w:proofErr w:type="gramStart"/>
+      <w:r>
+        <w:rPr>
+          <w:b/>
+          <w:bCs/>
+        </w:rPr>
+        <w:t>cm</w:t>
+      </w:r>
+      <w:r>
+        <w:rPr>
+          <w:b/>
+          <w:bCs/>
+          <w:vertAlign w:val="superscript"/>
+        </w:rPr>
+        <w:t>-1</w:t>
+      </w:r>
+      <w:proofErr w:type="gramEnd"/>
+      <w:r>
+        <w:rPr>
+          <w:b/>
+          <w:bCs/>
+        </w:rPr>
+        <w:t>)</w:t>
+      </w:r>
+      <w:r>
+        <w:t xml:space="preserve"> Washoff coefficient that species the </w:t>
+      </w:r>
+      <w:proofErr w:type="spellStart"/>
+      <w:r>
+        <w:t>fractioanal</w:t>
+      </w:r>
+      <w:proofErr w:type="spellEnd"/>
+      <w:r>
+        <w:t xml:space="preserve"> removal of chemical on foliage that is removed for every 1 cm of precipitation.</w:t>
+      </w:r>
+    </w:p>
+    <w:p>
+      <w:r>
+        <w:rPr>
+          <w:b/>
+          <w:bCs/>
+        </w:rPr>
+        <w:t>Molecular Weight (g/mol)</w:t>
+      </w:r>
+      <w:r>
+        <w:t xml:space="preserve"> common molecular weight</w:t>
+      </w:r>
+    </w:p>
+    <w:p>
+      <w:r>
+        <w:rPr>
+          <w:b/>
+          <w:bCs/>
+        </w:rPr>
+        <w:t>Vapor Pressure (Torr)</w:t>
+      </w:r>
+      <w:r>
+        <w:t xml:space="preserve"> </w:t>
+      </w:r>
+      <w:r>
+        <w:t xml:space="preserve">vapor pressure of compound </w:t>
+      </w:r>
+      <w:bookmarkStart w:id="5" w:name="_Hlk126318148"/>
+      <w:r>
+        <w:t>(preferably at standard temperature, 25°C)</w:t>
+      </w:r>
+      <w:bookmarkEnd w:id="5"/>
+    </w:p>
+    <w:p>
+      <w:r>
+        <w:rPr>
+          <w:b/>
+          <w:bCs/>
+        </w:rPr>
+        <w:t>Solubility (mg/L)</w:t>
+      </w:r>
+      <w:r>
+        <w:t xml:space="preserve"> </w:t>
+      </w:r>
+      <w:r>
+        <w:t xml:space="preserve">solubility of compound </w:t>
+      </w:r>
+      <w:r>
+        <w:t>(preferably at standard temperature, 25°C)</w:t>
+      </w:r>
+    </w:p>
+    <w:p>
+      <w:r>
+        <w:rPr>
+          <w:b/>
+          <w:bCs/>
+        </w:rPr>
+        <w:t>Henry’s Coefficient (vol/vol)</w:t>
+      </w:r>
+      <w:r>
+        <w:rPr>
+          <w:b/>
+          <w:bCs/>
+        </w:rPr>
+        <w:t xml:space="preserve"> </w:t>
+      </w:r>
+      <w:r>
+        <w:t>volumetric Henrys coefficient</w:t>
+      </w:r>
+      <w:r>
+        <w:t xml:space="preserve"> </w:t>
+      </w:r>
+      <w:r>
+        <w:t>(preferably at standard temperature, 25°C)</w:t>
+      </w:r>
+    </w:p>
+    <w:p>
+      <w:r>
+        <w:rPr>
+          <w:b/>
+          <w:bCs/>
+        </w:rPr>
+        <w:t>Air Diffusion Coefficient (cm</w:t>
+      </w:r>
+      <w:r>
+        <w:rPr>
+          <w:b/>
+          <w:bCs/>
+          <w:vertAlign w:val="superscript"/>
+        </w:rPr>
+        <w:t>2</w:t>
+      </w:r>
+      <w:r>
+        <w:rPr>
+          <w:b/>
+          <w:bCs/>
+        </w:rPr>
+        <w:t>/d)</w:t>
+      </w:r>
+      <w:r>
+        <w:t xml:space="preserve"> </w:t>
+      </w:r>
+      <w:r>
+        <w:t>Diffusion coefficient of the chemical in air</w:t>
+      </w:r>
+    </w:p>
+    <w:p>
+      <w:r>
+        <w:rPr>
+          <w:b/>
+          <w:bCs/>
+        </w:rPr>
+        <w:t>Heat of Henry (J/mol)</w:t>
+      </w:r>
+      <w:r>
+        <w:rPr>
+          <w:b/>
+          <w:bCs/>
+        </w:rPr>
+        <w:t xml:space="preserve"> </w:t>
+      </w:r>
+      <w:r>
+        <w:t>Enthalpy of phase change from water solution to air solution</w:t>
+      </w:r>
+    </w:p>
+    <w:p/>
+    <w:p>
+      <w:pPr>
+        <w:pStyle w:val="Heading3"/>
+      </w:pPr>
+      <w:r>
+        <w:t>Daughter and Granddaughter</w:t>
+      </w:r>
+    </w:p>
+    <w:p>
+      <w:r>
+        <w:t xml:space="preserve">Checking the daughter and the granddaughter boxes will allow entry and calculation of direct degrates of the parent chemical as shown in Figure 3.  Definitions of inputs are the same as for the parent.  For each degradation process there is an entry required to specify how many moles of the degradate is produced per mole degrading of the preceding chemical. For example, if hydrolysis of one mole of parent produces 2 moles of daughter, then the box between parent and daughter on the hydrolysis row should be populated with 2.  </w:t>
+      </w:r>
+    </w:p>
+    <w:p/>
+    <w:p>
+      <w:pPr>
+        <w:keepNext/>
+      </w:pPr>
+      <w:r>
+        <w:rPr>
+          <w:noProof/>
+        </w:rPr>
+        <w:drawing>
+          <wp:inline distT="0" distB="0" distL="0" distR="0" wp14:anchorId="262F6287" wp14:editId="1829C8E9">
+            <wp:extent cx="3642466" cy="2986744"/>
+            <wp:effectExtent l="0" t="0" r="0" b="4445"/>
+            <wp:docPr id="7" name="Picture 7" descr="Table&#10;&#10;Description automatically generated"/>
+            <wp:cNvGraphicFramePr>
+              <a:graphicFrameLocks xmlns:a="http://schemas.openxmlformats.org/drawingml/2006/main" noChangeAspect="1"/>
+            </wp:cNvGraphicFramePr>
+            <a:graphic xmlns:a="http://schemas.openxmlformats.org/drawingml/2006/main">
+              <a:graphicData uri="http://schemas.openxmlformats.org/drawingml/2006/picture">
+                <pic:pic xmlns:pic="http://schemas.openxmlformats.org/drawingml/2006/picture">
+                  <pic:nvPicPr>
+                    <pic:cNvPr id="7" name="Picture 7" descr="Table&#10;&#10;Description automatically generated"/>
+                    <pic:cNvPicPr/>
+                  </pic:nvPicPr>
+                  <pic:blipFill>
+                    <a:blip r:embed="rId7"/>
+                    <a:stretch>
+                      <a:fillRect/>
+                    </a:stretch>
+                  </pic:blipFill>
+                  <pic:spPr>
+                    <a:xfrm>
+                      <a:off x="0" y="0"/>
+                      <a:ext cx="3651326" cy="2994009"/>
+                    </a:xfrm>
+                    <a:prstGeom prst="rect">
+                      <a:avLst/>
+                    </a:prstGeom>
+                  </pic:spPr>
+                </pic:pic>
+              </a:graphicData>
+            </a:graphic>
+          </wp:inline>
+        </w:drawing>
+      </w:r>
+    </w:p>
+    <w:p>
+      <w:pPr>
+        <w:pStyle w:val="Caption"/>
+      </w:pPr>
+      <w:r>
+        <w:t xml:space="preserve">Figure </w:t>
+      </w:r>
+      <w:fldSimple w:instr=" SEQ Figure \* ARABIC ">
+        <w:r>
+          <w:rPr>
+            <w:noProof/>
+          </w:rPr>
+          <w:t>3</w:t>
+        </w:r>
+      </w:fldSimple>
+      <w:r>
+        <w:t>. Degradate Inputs</w:t>
+      </w:r>
+    </w:p>
+    <w:p/>
+    <w:p/>
+    <w:p>
+      <w:pPr>
+        <w:pStyle w:val="Heading2"/>
+      </w:pPr>
+      <w:r>
+        <w:t>Watershed/Wa</w:t>
+      </w:r>
+      <w:r>
+        <w:t>t</w:t>
+      </w:r>
+      <w:r>
+        <w:t>erbody</w:t>
+      </w:r>
+    </w:p>
+    <w:p>
+      <w:r>
+        <w:t xml:space="preserve">This tab specified the type of waterbodies that receive the chemical coming off the field.  PWC 3 has 2 hard-coded waterbody systems that are standard for USEPA risk assessments—the Farm P and the Reservoir. </w:t>
+      </w:r>
+      <w:r>
+        <w:t xml:space="preserve">See Figure 4. </w:t>
+      </w:r>
+      <w:r>
+        <w:t xml:space="preserve"> These two waterbodies can be simulated by checking the respective box.  </w:t>
+      </w:r>
+      <w:proofErr w:type="gramStart"/>
+      <w:r>
+        <w:t>Both system</w:t>
+      </w:r>
+      <w:proofErr w:type="gramEnd"/>
+      <w:r>
+        <w:t xml:space="preserve"> can be run together in a single run as explained later. In addition, any number of custom </w:t>
+      </w:r>
+      <w:r>
+        <w:t>water bodies</w:t>
+      </w:r>
+      <w:r>
+        <w:t xml:space="preserve"> may be run by selecting the appropriate file that describes the waterbody. Creation of </w:t>
+      </w:r>
+      <w:r>
+        <w:t>water body</w:t>
+      </w:r>
+      <w:r>
+        <w:t xml:space="preserve"> files will be described later.</w:t>
+      </w:r>
+      <w:r>
+        <w:t xml:space="preserve"> Users can select as many hard-coded and custom waterbodies as they need, </w:t>
+      </w:r>
+      <w:proofErr w:type="spellStart"/>
+      <w:r>
+        <w:t>asnd</w:t>
+      </w:r>
+      <w:proofErr w:type="spellEnd"/>
+      <w:r>
+        <w:t xml:space="preserve"> all will be processed in a single run. Buttons are provided to populate the custom water body selection. The selection button opens a standard Window browser that enables standard file searching and filtering.  Waterbody files all have the extension WAT.</w:t>
+      </w:r>
+    </w:p>
+    <w:p>
+      <w:pPr>
+        <w:keepNext/>
+      </w:pPr>
+      <w:r>
+        <w:rPr>
+          <w:noProof/>
+        </w:rPr>
+        <w:lastRenderedPageBreak/>
+        <w:drawing>
+          <wp:inline distT="0" distB="0" distL="0" distR="0" wp14:anchorId="62DD2A75" wp14:editId="5709F6FF">
+            <wp:extent cx="3954780" cy="3242835"/>
+            <wp:effectExtent l="0" t="0" r="7620" b="0"/>
+            <wp:docPr id="8" name="Picture 8" descr="Graphical user interface, application&#10;&#10;Description automatically generated"/>
+            <wp:cNvGraphicFramePr>
+              <a:graphicFrameLocks xmlns:a="http://schemas.openxmlformats.org/drawingml/2006/main" noChangeAspect="1"/>
+            </wp:cNvGraphicFramePr>
+            <a:graphic xmlns:a="http://schemas.openxmlformats.org/drawingml/2006/main">
+              <a:graphicData uri="http://schemas.openxmlformats.org/drawingml/2006/picture">
+                <pic:pic xmlns:pic="http://schemas.openxmlformats.org/drawingml/2006/picture">
+                  <pic:nvPicPr>
+                    <pic:cNvPr id="8" name="Picture 8" descr="Graphical user interface, application&#10;&#10;Description automatically generated"/>
+                    <pic:cNvPicPr/>
+                  </pic:nvPicPr>
+                  <pic:blipFill>
+                    <a:blip r:embed="rId8"/>
+                    <a:stretch>
+                      <a:fillRect/>
+                    </a:stretch>
+                  </pic:blipFill>
+                  <pic:spPr>
+                    <a:xfrm>
+                      <a:off x="0" y="0"/>
+                      <a:ext cx="3959204" cy="3246463"/>
+                    </a:xfrm>
+                    <a:prstGeom prst="rect">
+                      <a:avLst/>
+                    </a:prstGeom>
+                  </pic:spPr>
+                </pic:pic>
+              </a:graphicData>
+            </a:graphic>
+          </wp:inline>
+        </w:drawing>
+      </w:r>
+    </w:p>
+    <w:p>
+      <w:pPr>
+        <w:pStyle w:val="Caption"/>
+      </w:pPr>
+      <w:r>
+        <w:t xml:space="preserve">Figure </w:t>
+      </w:r>
+      <w:fldSimple w:instr=" SEQ Figure \* ARABIC ">
+        <w:r>
+          <w:rPr>
+            <w:noProof/>
+          </w:rPr>
+          <w:t>4</w:t>
+        </w:r>
+      </w:fldSimple>
+      <w:r>
+        <w:t>. Waterbody selection</w:t>
+      </w:r>
+    </w:p>
+    <w:p/>
+    <w:p>
+      <w:pPr>
+        <w:pStyle w:val="Heading2"/>
+      </w:pPr>
+      <w:r>
+        <w:t>Schemes</w:t>
+      </w:r>
+    </w:p>
+    <w:p>
+      <w:r>
+        <w:t xml:space="preserve">Number of Schemes is unlimited. The table will expand to accommodate any number of schemes.  The scheme description is used only for user notes. </w:t>
+      </w:r>
+    </w:p>
+    <w:p>
+      <w:r>
+        <w:t xml:space="preserve">A scheme can be edited by checking the respective edit box. When checked, the next two pages are available to specify scheme characteristics. </w:t>
+      </w:r>
+    </w:p>
+    <w:p>
+      <w:r>
+        <w:t>Any time that a scheme is changed, you must press the commit button next to the scheme in order to save the changes</w:t>
+      </w:r>
+      <w:r>
+        <w:t>.  Note that commits are saved in volatile memory for the duration of the session (just like any text box). If you want to permanently save the commits (or any text box changes), then the file must be saved to a hard file as usual with the File/Save command.</w:t>
+      </w:r>
+    </w:p>
+    <w:p>
+      <w:pPr>
+        <w:keepNext/>
+      </w:pPr>
+      <w:r>
+        <w:rPr>
+          <w:noProof/>
+        </w:rPr>
+        <w:lastRenderedPageBreak/>
+        <w:drawing>
+          <wp:inline distT="0" distB="0" distL="0" distR="0" wp14:anchorId="639246A1" wp14:editId="1A6E06D4">
+            <wp:extent cx="5943600" cy="4873625"/>
+            <wp:effectExtent l="0" t="0" r="0" b="3175"/>
+            <wp:docPr id="9" name="Picture 9" descr="Graphical user interface, table&#10;&#10;Description automatically generated with medium confidence"/>
+            <wp:cNvGraphicFramePr>
+              <a:graphicFrameLocks xmlns:a="http://schemas.openxmlformats.org/drawingml/2006/main" noChangeAspect="1"/>
+            </wp:cNvGraphicFramePr>
+            <a:graphic xmlns:a="http://schemas.openxmlformats.org/drawingml/2006/main">
+              <a:graphicData uri="http://schemas.openxmlformats.org/drawingml/2006/picture">
+                <pic:pic xmlns:pic="http://schemas.openxmlformats.org/drawingml/2006/picture">
+                  <pic:nvPicPr>
+                    <pic:cNvPr id="9" name="Picture 9" descr="Graphical user interface, table&#10;&#10;Description automatically generated with medium confidence"/>
+                    <pic:cNvPicPr/>
+                  </pic:nvPicPr>
+                  <pic:blipFill>
+                    <a:blip r:embed="rId9"/>
+                    <a:stretch>
+                      <a:fillRect/>
+                    </a:stretch>
+                  </pic:blipFill>
+                  <pic:spPr>
+                    <a:xfrm>
+                      <a:off x="0" y="0"/>
+                      <a:ext cx="5943600" cy="4873625"/>
+                    </a:xfrm>
+                    <a:prstGeom prst="rect">
+                      <a:avLst/>
+                    </a:prstGeom>
+                  </pic:spPr>
+                </pic:pic>
+              </a:graphicData>
+            </a:graphic>
+          </wp:inline>
+        </w:drawing>
+      </w:r>
+    </w:p>
+    <w:p>
+      <w:pPr>
+        <w:pStyle w:val="Caption"/>
+      </w:pPr>
+      <w:r>
+        <w:t xml:space="preserve">Figure </w:t>
+      </w:r>
+      <w:fldSimple w:instr=" SEQ Figure \* ARABIC ">
+        <w:r>
+          <w:rPr>
+            <w:noProof/>
+          </w:rPr>
+          <w:t>5</w:t>
+        </w:r>
+      </w:fldSimple>
+      <w:r>
+        <w:t>. Schemes</w:t>
+      </w:r>
+    </w:p>
+    <w:p/>
+    <w:p/>
+    <w:p>
+      <w:pPr>
+        <w:pStyle w:val="Heading1"/>
+      </w:pPr>
+      <w:r>
+        <w:t>Output</w:t>
+      </w:r>
+    </w:p>
+    <w:p/>
+    <w:p>
+      <w:pPr>
+        <w:keepNext/>
+      </w:pPr>
+      <w:r>
+        <w:rPr>
+          <w:noProof/>
+        </w:rPr>
+        <w:lastRenderedPageBreak/>
+        <w:drawing>
+          <wp:inline distT="0" distB="0" distL="0" distR="0" wp14:anchorId="4F558C6F" wp14:editId="5DC203A0">
+            <wp:extent cx="5105400" cy="3017520"/>
+            <wp:effectExtent l="0" t="0" r="0" b="0"/>
+            <wp:docPr id="14" name="Picture 14" descr="Graphical user interface, table&#10;&#10;Description automatically generated"/>
+            <wp:cNvGraphicFramePr>
+              <a:graphicFrameLocks xmlns:a="http://schemas.openxmlformats.org/drawingml/2006/main" noChangeAspect="1"/>
+            </wp:cNvGraphicFramePr>
+            <a:graphic xmlns:a="http://schemas.openxmlformats.org/drawingml/2006/main">
+              <a:graphicData uri="http://schemas.openxmlformats.org/drawingml/2006/picture">
+                <pic:pic xmlns:pic="http://schemas.openxmlformats.org/drawingml/2006/picture">
+                  <pic:nvPicPr>
+                    <pic:cNvPr id="14" name="Picture 14" descr="Graphical user interface, table&#10;&#10;Description automatically generated"/>
+                    <pic:cNvPicPr>
+                      <a:picLocks noChangeAspect="1" noChangeArrowheads="1"/>
+                    </pic:cNvPicPr>
+                  </pic:nvPicPr>
+                  <pic:blipFill rotWithShape="1">
+                    <a:blip r:embed="rId10">
+                      <a:extLst>
+                        <a:ext uri="{28A0092B-C50C-407E-A947-70E740481C1C}">
+                          <a14:useLocalDpi xmlns:a14="http://schemas.microsoft.com/office/drawing/2010/main" val="0"/>
+                        </a:ext>
+                      </a:extLst>
+                    </a:blip>
+                    <a:srcRect l="5132" t="7486" r="17300" b="15770"/>
+                    <a:stretch/>
+                  </pic:blipFill>
+                  <pic:spPr bwMode="auto">
+                    <a:xfrm>
+                      <a:off x="0" y="0"/>
+                      <a:ext cx="5105400" cy="3017520"/>
+                    </a:xfrm>
+                    <a:prstGeom prst="rect">
+                      <a:avLst/>
+                    </a:prstGeom>
+                    <a:noFill/>
+                    <a:ln>
+                      <a:noFill/>
+                    </a:ln>
+                    <a:extLst>
+                      <a:ext uri="{53640926-AAD7-44D8-BBD7-CCE9431645EC}">
+                        <a14:shadowObscured xmlns:a14="http://schemas.microsoft.com/office/drawing/2010/main"/>
+                      </a:ext>
+                    </a:extLst>
+                  </pic:spPr>
+                </pic:pic>
+              </a:graphicData>
+            </a:graphic>
+          </wp:inline>
+        </w:drawing>
+      </w:r>
+    </w:p>
+    <w:p>
+      <w:pPr>
+        <w:pStyle w:val="Caption"/>
+      </w:pPr>
+      <w:r>
+        <w:t xml:space="preserve">Figure </w:t>
+      </w:r>
+      <w:fldSimple w:instr=" SEQ Figure \* ARABIC ">
+        <w:r>
+          <w:rPr>
+            <w:noProof/>
+          </w:rPr>
+          <w:t>6</w:t>
+        </w:r>
+      </w:fldSimple>
+    </w:p>
+    <w:p/>
+    <w:p>
+      <w:r>
         <w:t xml:space="preserve">Scenario Input Files are now separated in a manner that makes multi-runs easier. Inputs are </w:t>
       </w:r>
       <w:r>
@@ -183,10 +1504,7 @@
     </w:p>
     <w:p>
       <w:r>
-        <w:t>This file defines the extrinsic properties of the watershed.</w:t>
-      </w:r>
-      <w:r>
-        <w:t xml:space="preserve">  </w:t>
+        <w:t xml:space="preserve">This file defines the extrinsic properties of the watershed.  </w:t>
       </w:r>
       <w:r>
         <w:t>These include scale dependent parameters such as field size, hydraulic length, waterbody size, and drift parameters.</w:t>
@@ -605,6 +1923,29 @@
     <w:name w:val="Normal"/>
     <w:qFormat/>
   </w:style>
+  <w:style w:type="paragraph" w:styleId="Heading1">
+    <w:name w:val="heading 1"/>
+    <w:basedOn w:val="Normal"/>
+    <w:next w:val="Normal"/>
+    <w:link w:val="Heading1Char"/>
+    <w:uiPriority w:val="9"/>
+    <w:qFormat/>
+    <w:rsid w:val="006815D6"/>
+    <w:pPr>
+      <w:keepNext/>
+      <w:keepLines/>
+      <w:spacing w:before="240" w:after="0"/>
+      <w:outlineLvl w:val="0"/>
+    </w:pPr>
+    <w:rPr>
+      <w:rFonts w:asciiTheme="majorHAnsi" w:eastAsiaTheme="majorEastAsia" w:hAnsiTheme="majorHAnsi" w:cstheme="majorBidi"/>
+      <w:b/>
+      <w:bCs/>
+      <w:color w:val="2F5496" w:themeColor="accent1" w:themeShade="BF"/>
+      <w:sz w:val="32"/>
+      <w:szCs w:val="32"/>
+    </w:rPr>
+  </w:style>
   <w:style w:type="paragraph" w:styleId="Heading2">
     <w:name w:val="heading 2"/>
     <w:basedOn w:val="Normal"/>
@@ -613,7 +1954,7 @@
     <w:uiPriority w:val="9"/>
     <w:unhideWhenUsed/>
     <w:qFormat/>
-    <w:rsid w:val="00AD6A99"/>
+    <w:rsid w:val="006815D6"/>
     <w:pPr>
       <w:keepNext/>
       <w:keepLines/>
@@ -622,9 +1963,35 @@
     </w:pPr>
     <w:rPr>
       <w:rFonts w:asciiTheme="majorHAnsi" w:eastAsiaTheme="majorEastAsia" w:hAnsiTheme="majorHAnsi" w:cstheme="majorBidi"/>
+      <w:b/>
+      <w:bCs/>
       <w:color w:val="2F5496" w:themeColor="accent1" w:themeShade="BF"/>
       <w:sz w:val="26"/>
       <w:szCs w:val="26"/>
+    </w:rPr>
+  </w:style>
+  <w:style w:type="paragraph" w:styleId="Heading3">
+    <w:name w:val="heading 3"/>
+    <w:basedOn w:val="Normal"/>
+    <w:next w:val="Normal"/>
+    <w:link w:val="Heading3Char"/>
+    <w:uiPriority w:val="9"/>
+    <w:unhideWhenUsed/>
+    <w:qFormat/>
+    <w:rsid w:val="006815D6"/>
+    <w:pPr>
+      <w:keepNext/>
+      <w:keepLines/>
+      <w:spacing w:before="40" w:after="0"/>
+      <w:outlineLvl w:val="2"/>
+    </w:pPr>
+    <w:rPr>
+      <w:rFonts w:asciiTheme="majorHAnsi" w:eastAsiaTheme="majorEastAsia" w:hAnsiTheme="majorHAnsi" w:cstheme="majorBidi"/>
+      <w:b/>
+      <w:bCs/>
+      <w:color w:val="1F3763" w:themeColor="accent1" w:themeShade="7F"/>
+      <w:sz w:val="24"/>
+      <w:szCs w:val="24"/>
     </w:rPr>
   </w:style>
   <w:style w:type="character" w:default="1" w:styleId="DefaultParagraphFont">
@@ -659,12 +2026,63 @@
     <w:basedOn w:val="DefaultParagraphFont"/>
     <w:link w:val="Heading2"/>
     <w:uiPriority w:val="9"/>
-    <w:rsid w:val="00AD6A99"/>
+    <w:rsid w:val="006815D6"/>
     <w:rPr>
       <w:rFonts w:asciiTheme="majorHAnsi" w:eastAsiaTheme="majorEastAsia" w:hAnsiTheme="majorHAnsi" w:cstheme="majorBidi"/>
+      <w:b/>
+      <w:bCs/>
       <w:color w:val="2F5496" w:themeColor="accent1" w:themeShade="BF"/>
       <w:sz w:val="26"/>
       <w:szCs w:val="26"/>
+    </w:rPr>
+  </w:style>
+  <w:style w:type="character" w:customStyle="1" w:styleId="Heading1Char">
+    <w:name w:val="Heading 1 Char"/>
+    <w:basedOn w:val="DefaultParagraphFont"/>
+    <w:link w:val="Heading1"/>
+    <w:uiPriority w:val="9"/>
+    <w:rsid w:val="006815D6"/>
+    <w:rPr>
+      <w:rFonts w:asciiTheme="majorHAnsi" w:eastAsiaTheme="majorEastAsia" w:hAnsiTheme="majorHAnsi" w:cstheme="majorBidi"/>
+      <w:b/>
+      <w:bCs/>
+      <w:color w:val="2F5496" w:themeColor="accent1" w:themeShade="BF"/>
+      <w:sz w:val="32"/>
+      <w:szCs w:val="32"/>
+    </w:rPr>
+  </w:style>
+  <w:style w:type="paragraph" w:styleId="Caption">
+    <w:name w:val="caption"/>
+    <w:basedOn w:val="Normal"/>
+    <w:next w:val="Normal"/>
+    <w:uiPriority w:val="35"/>
+    <w:unhideWhenUsed/>
+    <w:qFormat/>
+    <w:rsid w:val="000F0569"/>
+    <w:pPr>
+      <w:spacing w:after="200" w:line="240" w:lineRule="auto"/>
+    </w:pPr>
+    <w:rPr>
+      <w:i/>
+      <w:iCs/>
+      <w:color w:val="44546A" w:themeColor="text2"/>
+      <w:sz w:val="18"/>
+      <w:szCs w:val="18"/>
+    </w:rPr>
+  </w:style>
+  <w:style w:type="character" w:customStyle="1" w:styleId="Heading3Char">
+    <w:name w:val="Heading 3 Char"/>
+    <w:basedOn w:val="DefaultParagraphFont"/>
+    <w:link w:val="Heading3"/>
+    <w:uiPriority w:val="9"/>
+    <w:rsid w:val="006815D6"/>
+    <w:rPr>
+      <w:rFonts w:asciiTheme="majorHAnsi" w:eastAsiaTheme="majorEastAsia" w:hAnsiTheme="majorHAnsi" w:cstheme="majorBidi"/>
+      <w:b/>
+      <w:bCs/>
+      <w:color w:val="1F3763" w:themeColor="accent1" w:themeShade="7F"/>
+      <w:sz w:val="24"/>
+      <w:szCs w:val="24"/>
     </w:rPr>
   </w:style>
 </w:styles>

</xml_diff>

<commit_message>
Mostly document changes moved weather button
</commit_message>
<xml_diff>
--- a/Documents/PWC 9000.docx
+++ b/Documents/PWC 9000.docx
@@ -254,14 +254,27 @@
       <w:r>
         <w:t xml:space="preserve">Figure </w:t>
       </w:r>
-      <w:fldSimple w:instr=" SEQ Figure \* ARABIC ">
-        <w:r>
-          <w:rPr>
-            <w:noProof/>
-          </w:rPr>
-          <w:t>1</w:t>
-        </w:r>
-      </w:fldSimple>
+      <w:r>
+        <w:fldChar w:fldCharType="begin"/>
+      </w:r>
+      <w:r>
+        <w:instrText xml:space="preserve"> SEQ Figure \* ARABIC </w:instrText>
+      </w:r>
+      <w:r>
+        <w:fldChar w:fldCharType="separate"/>
+      </w:r>
+      <w:r>
+        <w:rPr>
+          <w:noProof/>
+        </w:rPr>
+        <w:t>1</w:t>
+      </w:r>
+      <w:r>
+        <w:rPr>
+          <w:noProof/>
+        </w:rPr>
+        <w:fldChar w:fldCharType="end"/>
+      </w:r>
       <w:r>
         <w:rPr>
           <w:noProof/>
@@ -290,7 +303,15 @@
         <w:t xml:space="preserve"> discussed in detail below. At the top of  the interface is a menu bar with File and More Tabs. Work can be saved at any time by selecting File then the subitem Save. Likewise previous work can be loaded by selecting File then Retrieve.  The More Tabs item gives users the option to open more less frequently needed tabs for advanced work</w:t>
       </w:r>
       <w:r>
-        <w:t xml:space="preserve">; these tabs are for advanced users and is discussed in detail below. The Calculate button on the bottom right starts the simulation. On the lower left are locations and names of your saved work which become populated after you use File/Save or File/Retrieve.  For convenience, you can double clicking on the directory path in the lower left will open that directory in a Windows browser.  Your output and input files will </w:t>
+        <w:t xml:space="preserve">; these tabs are for advanced users and is discussed in detail below. The Calculate button on the bottom right starts the simulation. On the lower left are locations and names of your saved work which become populated after you use File/Save or File/Retrieve.  For convenience, you can double </w:t>
+      </w:r>
+      <w:proofErr w:type="gramStart"/>
+      <w:r>
+        <w:t>clicking</w:t>
+      </w:r>
+      <w:proofErr w:type="gramEnd"/>
+      <w:r>
+        <w:t xml:space="preserve"> on the directory path in the lower left will open that directory in a Windows browser.  Your output and input files will </w:t>
       </w:r>
       <w:r>
         <w:t>be in</w:t>
@@ -360,11 +381,19 @@
         <w:t xml:space="preserve"> it is not necessary to use this extension if a user needs to change it say for some advanced application.  Input files are plain text files with a structure detailed in the PWC3 Technical Manual (Young, 2023).  Input files can be easily examined or edited with any text reader. External editing though should be done with caution and only by advanced users.</w:t>
       </w:r>
       <w:r>
-        <w:t xml:space="preserve">  Previously saved files can be loaded with File\Retrieve. The default extension is PWC, but PWC3 can read any file as </w:t>
+        <w:t xml:space="preserve">  Previously saved files can be loaded with File\Retrieve. The default extension is PWC, but PWC3 can read any file </w:t>
+      </w:r>
+      <w:proofErr w:type="gramStart"/>
+      <w:r>
+        <w:t xml:space="preserve">as </w:t>
       </w:r>
       <w:r>
         <w:lastRenderedPageBreak/>
-        <w:t>long as it is a text file with the proper structuring. Whenever File\Save or File\Retrieve are used, the directory path at the lower left will be populated with the path corresponding to the Save or Retrieve location.  This location is where all output will be delivered at the end of a simulation.  A convenient feature is that the path itself can be double clicked so that a user can easily access that location.</w:t>
+        <w:t>long as</w:t>
+      </w:r>
+      <w:proofErr w:type="gramEnd"/>
+      <w:r>
+        <w:t xml:space="preserve"> it is a text file with the proper structuring. Whenever File\Save or File\Retrieve are used, the directory path at the lower left will be populated with the path corresponding to the Save or Retrieve location.  This location is where all output will be delivered at the end of a simulation.  A convenient feature is that the path itself can be double clicked so that a user can easily access that location.</w:t>
       </w:r>
     </w:p>
     <w:p/>
@@ -434,14 +463,27 @@
       <w:r>
         <w:t xml:space="preserve">Figure </w:t>
       </w:r>
-      <w:fldSimple w:instr=" SEQ Figure \* ARABIC ">
-        <w:r>
-          <w:rPr>
-            <w:noProof/>
-          </w:rPr>
-          <w:t>2</w:t>
-        </w:r>
-      </w:fldSimple>
+      <w:r>
+        <w:fldChar w:fldCharType="begin"/>
+      </w:r>
+      <w:r>
+        <w:instrText xml:space="preserve"> SEQ Figure \* ARABIC </w:instrText>
+      </w:r>
+      <w:r>
+        <w:fldChar w:fldCharType="separate"/>
+      </w:r>
+      <w:r>
+        <w:rPr>
+          <w:noProof/>
+        </w:rPr>
+        <w:t>2</w:t>
+      </w:r>
+      <w:r>
+        <w:rPr>
+          <w:noProof/>
+        </w:rPr>
+        <w:fldChar w:fldCharType="end"/>
+      </w:r>
       <w:r>
         <w:t>. PWC Main Features</w:t>
       </w:r>
@@ -528,14 +570,27 @@
       <w:r>
         <w:t xml:space="preserve">Figure </w:t>
       </w:r>
-      <w:fldSimple w:instr=" SEQ Figure \* ARABIC ">
-        <w:r>
-          <w:rPr>
-            <w:noProof/>
-          </w:rPr>
-          <w:t>3</w:t>
-        </w:r>
-      </w:fldSimple>
+      <w:r>
+        <w:fldChar w:fldCharType="begin"/>
+      </w:r>
+      <w:r>
+        <w:instrText xml:space="preserve"> SEQ Figure \* ARABIC </w:instrText>
+      </w:r>
+      <w:r>
+        <w:fldChar w:fldCharType="separate"/>
+      </w:r>
+      <w:r>
+        <w:rPr>
+          <w:noProof/>
+        </w:rPr>
+        <w:t>3</w:t>
+      </w:r>
+      <w:r>
+        <w:rPr>
+          <w:noProof/>
+        </w:rPr>
+        <w:fldChar w:fldCharType="end"/>
+      </w:r>
       <w:r>
         <w:t>. chemical inputs for parent</w:t>
       </w:r>
@@ -810,8 +865,13 @@
         <w:t xml:space="preserve">This latitude is used as a reference when adjusting the degradation </w:t>
       </w:r>
       <w:r>
-        <w:t>for different locations</w:t>
-      </w:r>
+        <w:t xml:space="preserve">for </w:t>
+      </w:r>
+      <w:proofErr w:type="gramStart"/>
+      <w:r>
+        <w:t>different locations</w:t>
+      </w:r>
+      <w:proofErr w:type="gramEnd"/>
       <w:r>
         <w:t>.</w:t>
       </w:r>
@@ -956,7 +1016,13 @@
         <w:t xml:space="preserve"> (d)</w:t>
       </w:r>
       <w:r>
-        <w:t xml:space="preserve"> – this is the degradation </w:t>
+        <w:t xml:space="preserve"> </w:t>
+      </w:r>
+      <w:r>
+        <w:t>T</w:t>
+      </w:r>
+      <w:r>
+        <w:t xml:space="preserve">his is the degradation </w:t>
       </w:r>
       <w:r>
         <w:t>half-life</w:t>
@@ -977,7 +1043,15 @@
           <w:b/>
           <w:bCs/>
         </w:rPr>
-        <w:t>Foliar Washoff (cm</w:t>
+        <w:t>Foliar Washoff (</w:t>
+      </w:r>
+      <w:proofErr w:type="gramStart"/>
+      <w:r>
+        <w:rPr>
+          <w:b/>
+          <w:bCs/>
+        </w:rPr>
+        <w:t>cm</w:t>
       </w:r>
       <w:r>
         <w:rPr>
@@ -987,6 +1061,7 @@
         </w:rPr>
         <w:t>-1</w:t>
       </w:r>
+      <w:proofErr w:type="gramEnd"/>
       <w:r>
         <w:rPr>
           <w:b/>
@@ -1207,14 +1282,27 @@
       <w:r>
         <w:t xml:space="preserve">Figure </w:t>
       </w:r>
-      <w:fldSimple w:instr=" SEQ Figure \* ARABIC ">
-        <w:r>
-          <w:rPr>
-            <w:noProof/>
-          </w:rPr>
-          <w:t>4</w:t>
-        </w:r>
-      </w:fldSimple>
+      <w:r>
+        <w:fldChar w:fldCharType="begin"/>
+      </w:r>
+      <w:r>
+        <w:instrText xml:space="preserve"> SEQ Figure \* ARABIC </w:instrText>
+      </w:r>
+      <w:r>
+        <w:fldChar w:fldCharType="separate"/>
+      </w:r>
+      <w:r>
+        <w:rPr>
+          <w:noProof/>
+        </w:rPr>
+        <w:t>4</w:t>
+      </w:r>
+      <w:r>
+        <w:rPr>
+          <w:noProof/>
+        </w:rPr>
+        <w:fldChar w:fldCharType="end"/>
+      </w:r>
       <w:r>
         <w:t>. Degradate Inputs</w:t>
       </w:r>
@@ -1293,7 +1381,15 @@
         <w:t>Select Water Bodies</w:t>
       </w:r>
       <w:r>
-        <w:t xml:space="preserve"> button. This will open a file browser which allows you to choose any number of previously-created waterbody files.  </w:t>
+        <w:t xml:space="preserve"> button. This will open a file browser which allows you to choose any number of </w:t>
+      </w:r>
+      <w:proofErr w:type="gramStart"/>
+      <w:r>
+        <w:t>previously-created</w:t>
+      </w:r>
+      <w:proofErr w:type="gramEnd"/>
+      <w:r>
+        <w:t xml:space="preserve"> waterbody files.  </w:t>
       </w:r>
       <w:r>
         <w:t>Waterbody files all have the extension WAT.</w:t>
@@ -1370,14 +1466,27 @@
       <w:r>
         <w:t xml:space="preserve">Figure </w:t>
       </w:r>
-      <w:fldSimple w:instr=" SEQ Figure \* ARABIC ">
-        <w:r>
-          <w:rPr>
-            <w:noProof/>
-          </w:rPr>
-          <w:t>5</w:t>
-        </w:r>
-      </w:fldSimple>
+      <w:r>
+        <w:fldChar w:fldCharType="begin"/>
+      </w:r>
+      <w:r>
+        <w:instrText xml:space="preserve"> SEQ Figure \* ARABIC </w:instrText>
+      </w:r>
+      <w:r>
+        <w:fldChar w:fldCharType="separate"/>
+      </w:r>
+      <w:r>
+        <w:rPr>
+          <w:noProof/>
+        </w:rPr>
+        <w:t>5</w:t>
+      </w:r>
+      <w:r>
+        <w:rPr>
+          <w:noProof/>
+        </w:rPr>
+        <w:fldChar w:fldCharType="end"/>
+      </w:r>
       <w:r>
         <w:t xml:space="preserve">. Waterbody </w:t>
       </w:r>
@@ -1408,7 +1517,15 @@
         <w:t xml:space="preserve">. </w:t>
       </w:r>
       <w:r>
-        <w:t xml:space="preserve">A scheme is the combination of a specific application schedule along with all the scenarios that it applies to. For example, one scheme could be obtained from a pesticide label that says </w:t>
+        <w:t xml:space="preserve">A scheme is the combination of a specific application schedule along with all the scenarios that it applies to. For example, one scheme could be obtained from a pesticide label that </w:t>
+      </w:r>
+      <w:proofErr w:type="gramStart"/>
+      <w:r>
+        <w:t>says</w:t>
+      </w:r>
+      <w:proofErr w:type="gramEnd"/>
+      <w:r>
+        <w:t xml:space="preserve"> </w:t>
       </w:r>
       <w:r>
         <w:t>“</w:t>
@@ -1543,6 +1660,7 @@
       <w:r>
         <w:t xml:space="preserve"> </w:t>
       </w:r>
+      <w:proofErr w:type="gramStart"/>
       <w:r>
         <w:t>B</w:t>
       </w:r>
@@ -1552,6 +1670,7 @@
       <w:r>
         <w:t>,</w:t>
       </w:r>
+      <w:proofErr w:type="gramEnd"/>
       <w:r>
         <w:t xml:space="preserve"> </w:t>
       </w:r>
@@ -1628,7 +1747,15 @@
     </w:p>
     <w:p>
       <w:r>
-        <w:t>Checking the edit box will allow you to create and edit the scheme properties on the Applications and Scenarios tabs. The Commit button commits the edits to volatile memory. This means the edits will apply to the current simulation but will not be saved if the program is shut down. To permanently save any work, Use the File\Save command after any commits are made.</w:t>
+        <w:t xml:space="preserve">Checking the edit box will allow you to create and edit the scheme properties on the Applications and Scenarios tabs. The Commit button commits the edits to volatile memory. This means the edits will apply to the current simulation but will not be saved if the program is shut down. To permanently save any work, Use the File\Save command after any commits </w:t>
+      </w:r>
+      <w:proofErr w:type="gramStart"/>
+      <w:r>
+        <w:t>are</w:t>
+      </w:r>
+      <w:proofErr w:type="gramEnd"/>
+      <w:r>
+        <w:t xml:space="preserve"> made.</w:t>
       </w:r>
       <w:r>
         <w:t xml:space="preserve"> The </w:t>
@@ -1681,19 +1808,15 @@
       </w:pPr>
       <w:r>
         <w:lastRenderedPageBreak/>
-        <w:t>Any time that a scheme is changed</w:t>
-      </w:r>
-      <w:r>
-        <w:t xml:space="preserve"> whether on the Scheme Page, the Applications Page or the Scenario Page</w:t>
-      </w:r>
-      <w:r>
-        <w:t>, you must press the commit button next to the scheme</w:t>
-      </w:r>
-      <w:r>
-        <w:t xml:space="preserve"> on the Scheme Page</w:t>
-      </w:r>
-      <w:r>
-        <w:t xml:space="preserve"> to save the changes.  </w:t>
+        <w:t xml:space="preserve">Any time that a scheme is changed whether on the Scheme Page, the Applications </w:t>
+      </w:r>
+      <w:proofErr w:type="gramStart"/>
+      <w:r>
+        <w:t>Page</w:t>
+      </w:r>
+      <w:proofErr w:type="gramEnd"/>
+      <w:r>
+        <w:t xml:space="preserve"> or the Scenario Page, you must press the commit button next to the scheme on the Scheme Page to save the changes.  </w:t>
       </w:r>
       <w:r>
         <w:rPr>
@@ -1732,6 +1855,26 @@
       </w:r>
     </w:p>
     <w:p>
+      <w:pPr>
+        <w:rPr>
+          <w:b/>
+          <w:bCs/>
+        </w:rPr>
+      </w:pPr>
+      <w:r>
+        <w:t xml:space="preserve">All scenarios include  reference to a weather file name. Weather files may be located anywhere on your computer network, so the first thing to do is specify the location of the weather files. </w:t>
+      </w:r>
+      <w:r>
+        <w:t xml:space="preserve">Click on the Weather Fie Directory button to open a </w:t>
+      </w:r>
+      <w:r>
+        <w:t xml:space="preserve">Windows browser, then find the location of your weather files.  </w:t>
+      </w:r>
+      <w:r>
+        <w:t>This only needs to be done once and the location will apply to all schemes.</w:t>
+      </w:r>
+    </w:p>
+    <w:p>
       <w:r>
         <w:t xml:space="preserve">After entering the scheme description, click </w:t>
       </w:r>
@@ -1758,24 +1901,34 @@
         <w:t xml:space="preserve"> scheme</w:t>
       </w:r>
       <w:r>
-        <w:t xml:space="preserve">. Checking the edit box allows you to enter information for that particular scheme on the next two tab pages (Applications Tab and Sc4enarios Tab). </w:t>
+        <w:t xml:space="preserve">. Checking the edit box allows you to enter information for that </w:t>
+      </w:r>
+      <w:r>
+        <w:t>scheme</w:t>
+      </w:r>
+      <w:r>
+        <w:t xml:space="preserve"> on the next </w:t>
+      </w:r>
+      <w:proofErr w:type="gramStart"/>
+      <w:r>
+        <w:t>two tab</w:t>
+      </w:r>
+      <w:proofErr w:type="gramEnd"/>
+      <w:r>
+        <w:t xml:space="preserve"> pages (Applications Tab and Sc4enarios Tab). </w:t>
       </w:r>
     </w:p>
     <w:p/>
-    <w:p/>
-    <w:p>
-      <w:pPr>
-        <w:keepNext/>
-      </w:pPr>
+    <w:p>
       <w:r>
         <w:rPr>
           <w:noProof/>
         </w:rPr>
         <w:drawing>
-          <wp:inline distT="0" distB="0" distL="0" distR="0" wp14:anchorId="58FC8485" wp14:editId="278D34EC">
-            <wp:extent cx="5166597" cy="4154805"/>
+          <wp:inline distT="0" distB="0" distL="0" distR="0" wp14:anchorId="566F0EE2" wp14:editId="66F3F4BE">
+            <wp:extent cx="5190873" cy="4256405"/>
             <wp:effectExtent l="0" t="0" r="0" b="0"/>
-            <wp:docPr id="11" name="Picture 11" descr="Graphical user interface, table&#10;&#10;Description automatically generated"/>
+            <wp:docPr id="5" name="Picture 5" descr="Graphical user interface, text, application&#10;&#10;Description automatically generated"/>
             <wp:cNvGraphicFramePr>
               <a:graphicFrameLocks xmlns:a="http://schemas.openxmlformats.org/drawingml/2006/main" noChangeAspect="1"/>
             </wp:cNvGraphicFramePr>
@@ -1783,7 +1936,7 @@
               <a:graphicData uri="http://schemas.openxmlformats.org/drawingml/2006/picture">
                 <pic:pic xmlns:pic="http://schemas.openxmlformats.org/drawingml/2006/picture">
                   <pic:nvPicPr>
-                    <pic:cNvPr id="11" name="Picture 11" descr="Graphical user interface, table&#10;&#10;Description automatically generated"/>
+                    <pic:cNvPr id="5" name="Picture 5" descr="Graphical user interface, text, application&#10;&#10;Description automatically generated"/>
                     <pic:cNvPicPr/>
                   </pic:nvPicPr>
                   <pic:blipFill>
@@ -1795,7 +1948,7 @@
                   <pic:spPr>
                     <a:xfrm>
                       <a:off x="0" y="0"/>
-                      <a:ext cx="5172137" cy="4159260"/>
+                      <a:ext cx="5193428" cy="4258500"/>
                     </a:xfrm>
                     <a:prstGeom prst="rect">
                       <a:avLst/>
@@ -1807,6 +1960,11 @@
           </wp:inline>
         </w:drawing>
       </w:r>
+    </w:p>
+    <w:p>
+      <w:pPr>
+        <w:keepNext/>
+      </w:pPr>
       <w:r>
         <w:rPr>
           <w:noProof/>
@@ -1821,14 +1979,27 @@
       <w:r>
         <w:t xml:space="preserve">Figure </w:t>
       </w:r>
-      <w:fldSimple w:instr=" SEQ Figure \* ARABIC ">
-        <w:r>
-          <w:rPr>
-            <w:noProof/>
-          </w:rPr>
-          <w:t>6</w:t>
-        </w:r>
-      </w:fldSimple>
+      <w:r>
+        <w:fldChar w:fldCharType="begin"/>
+      </w:r>
+      <w:r>
+        <w:instrText xml:space="preserve"> SEQ Figure \* ARABIC </w:instrText>
+      </w:r>
+      <w:r>
+        <w:fldChar w:fldCharType="separate"/>
+      </w:r>
+      <w:r>
+        <w:rPr>
+          <w:noProof/>
+        </w:rPr>
+        <w:t>6</w:t>
+      </w:r>
+      <w:r>
+        <w:rPr>
+          <w:noProof/>
+        </w:rPr>
+        <w:fldChar w:fldCharType="end"/>
+      </w:r>
       <w:r>
         <w:t>. Schemes summary page</w:t>
       </w:r>
@@ -1839,6 +2010,7 @@
         <w:pStyle w:val="Heading3"/>
       </w:pPr>
       <w:r>
+        <w:lastRenderedPageBreak/>
         <w:t>Application Tab Page</w:t>
       </w:r>
     </w:p>
@@ -1914,10 +2086,7 @@
         <w:t>Applications Tab</w:t>
       </w:r>
       <w:r>
-        <w:t xml:space="preserve"> is the first page for parameter entry for a scheme. </w:t>
-      </w:r>
-      <w:r>
-        <w:t xml:space="preserve"> </w:t>
+        <w:t xml:space="preserve"> is the first page for parameter entry for a scheme.  </w:t>
       </w:r>
       <w:r>
         <w:t>At the top on the</w:t>
@@ -1999,7 +2168,6 @@
         </w:numPr>
       </w:pPr>
       <w:r>
-        <w:lastRenderedPageBreak/>
         <w:t xml:space="preserve">Choose the </w:t>
       </w:r>
       <w:r>
@@ -2016,8 +2184,13 @@
         <w:t>lb.</w:t>
       </w:r>
       <w:r>
-        <w:t>/acre or kg/ha</w:t>
-      </w:r>
+        <w:t>/acre or kg/</w:t>
+      </w:r>
+      <w:proofErr w:type="gramStart"/>
+      <w:r>
+        <w:t>ha</w:t>
+      </w:r>
+      <w:proofErr w:type="gramEnd"/>
     </w:p>
     <w:p>
       <w:pPr>
@@ -2093,7 +2266,15 @@
         </w:numPr>
       </w:pPr>
       <w:r>
-        <w:t>Date can be the integer number of days after emergence, maturity or harvest. Negative values are used to indicate days before and positive values indicate day after. Absolute dates are specified by the format Mon/Day where Mon and Day are integers (e.g., March 23 is 3/23). Absolute date can be optionally specified with a year as for example 3/23/1991. In this case, the application would only be applied during the year 1991.  For all other cases where year is not specified, applications occur every year of  the simulation.</w:t>
+        <w:t xml:space="preserve">Date can be the integer number of days after emergence, </w:t>
+      </w:r>
+      <w:proofErr w:type="gramStart"/>
+      <w:r>
+        <w:t>maturity</w:t>
+      </w:r>
+      <w:proofErr w:type="gramEnd"/>
+      <w:r>
+        <w:t xml:space="preserve"> or harvest. Negative values are used to indicate days before and positive values indicate day after. Absolute dates are specified by the format Mon/Day where Mon and Day are integers (e.g., March 23 is 3/23). Absolute date can be optionally specified with a year as for example 3/23/1991. In this case, the application would only be applied during the year 1991.  For all other cases where year is not specified, applications occur every year of  the simulation.</w:t>
       </w:r>
     </w:p>
     <w:p>
@@ -2179,7 +2360,15 @@
         <w:t xml:space="preserve"> to spray drift</w:t>
       </w:r>
       <w:r>
-        <w:t xml:space="preserve">. Standard buffer attenuation are pre-calculated in the Watershed/Waterbody file so no additional external work is needed to obtain these values. </w:t>
+        <w:t xml:space="preserve">. Standard buffer attenuation </w:t>
+      </w:r>
+      <w:proofErr w:type="gramStart"/>
+      <w:r>
+        <w:t>are</w:t>
+      </w:r>
+      <w:proofErr w:type="gramEnd"/>
+      <w:r>
+        <w:t xml:space="preserve"> pre-calculated in the Watershed/Waterbody file so no additional external work is needed to obtain these values. </w:t>
       </w:r>
     </w:p>
     <w:p>
@@ -2211,7 +2400,15 @@
       </w:r>
       <w:proofErr w:type="spellEnd"/>
       <w:r>
-        <w:t xml:space="preserve"> lag would be zero which mean that the applications are not lagged and occur on the first year of  the simulation. A value of one would mean that application are delayed one year and then start on the second year of the simulation.  The combination of Period and Lag allow users to develop more complex application schemes that vary from year to year.</w:t>
+        <w:t xml:space="preserve"> lag would be zero which mean that the applications are not lagged and occur on the first year of  the simulation. A value of one would mean that application </w:t>
+      </w:r>
+      <w:proofErr w:type="gramStart"/>
+      <w:r>
+        <w:t>are</w:t>
+      </w:r>
+      <w:proofErr w:type="gramEnd"/>
+      <w:r>
+        <w:t xml:space="preserve"> delayed one year and then start on the second year of the simulation.  The combination of Period and Lag allow users to develop more complex application schemes that vary from year to year.</w:t>
       </w:r>
     </w:p>
     <w:p>
@@ -2286,13 +2483,7 @@
         <w:t>Window Span</w:t>
       </w:r>
       <w:r>
-        <w:t xml:space="preserve"> is the number of days out that the simulation should cover. If you want to simulate the window between June 1 and June 30, enter 30 for the </w:t>
-      </w:r>
-      <w:r>
-        <w:t>Window Spa</w:t>
-      </w:r>
-      <w:r>
-        <w:t xml:space="preserve">n. </w:t>
+        <w:t xml:space="preserve"> is the number of days out that the simulation should cover. If you want to simulate the window between June 1 and June 30, enter 30 for the Window Span. </w:t>
       </w:r>
     </w:p>
     <w:p>
@@ -2308,6 +2499,7 @@
           <w:b/>
           <w:bCs/>
         </w:rPr>
+        <w:lastRenderedPageBreak/>
         <w:t xml:space="preserve">  Step</w:t>
       </w:r>
       <w:r>
@@ -2332,7 +2524,6 @@
         </w:numPr>
       </w:pPr>
       <w:r>
-        <w:lastRenderedPageBreak/>
         <w:t xml:space="preserve">Check the </w:t>
       </w:r>
       <w:r>
@@ -2429,7 +2620,15 @@
         <w:t>Minimum Days Between Application</w:t>
       </w:r>
       <w:r>
-        <w:t xml:space="preserve"> is the legal minimum number of days between applications when multiple applications per season are allowed. Note: To get maximum effectiveness from this routine the applications dates in the Application Table should be greater than this minimum. </w:t>
+        <w:t xml:space="preserve"> is the legal minimum number of days between applications when multiple applications per season are allowed. Note: To get maximum effectiveness from this routine the applications </w:t>
+      </w:r>
+      <w:proofErr w:type="gramStart"/>
+      <w:r>
+        <w:t>dates</w:t>
+      </w:r>
+      <w:proofErr w:type="gramEnd"/>
+      <w:r>
+        <w:t xml:space="preserve"> in the Application Table should be greater than this minimum. </w:t>
       </w:r>
     </w:p>
     <w:p>
@@ -2519,14 +2718,27 @@
       <w:r>
         <w:t xml:space="preserve">Figure </w:t>
       </w:r>
-      <w:fldSimple w:instr=" SEQ Figure \* ARABIC ">
-        <w:r>
-          <w:rPr>
-            <w:noProof/>
-          </w:rPr>
-          <w:t>7</w:t>
-        </w:r>
-      </w:fldSimple>
+      <w:r>
+        <w:fldChar w:fldCharType="begin"/>
+      </w:r>
+      <w:r>
+        <w:instrText xml:space="preserve"> SEQ Figure \* ARABIC </w:instrText>
+      </w:r>
+      <w:r>
+        <w:fldChar w:fldCharType="separate"/>
+      </w:r>
+      <w:r>
+        <w:rPr>
+          <w:noProof/>
+        </w:rPr>
+        <w:t>7</w:t>
+      </w:r>
+      <w:r>
+        <w:rPr>
+          <w:noProof/>
+        </w:rPr>
+        <w:fldChar w:fldCharType="end"/>
+      </w:r>
       <w:r>
         <w:t xml:space="preserve">. </w:t>
       </w:r>
@@ -2547,38 +2759,266 @@
       <w:r>
         <w:t xml:space="preserve">Th Scenarios Page </w:t>
       </w:r>
-      <w:proofErr w:type="spellStart"/>
-      <w:r>
-        <w:t>Page</w:t>
-      </w:r>
-      <w:proofErr w:type="spellEnd"/>
-      <w:r>
-        <w:t xml:space="preserve"> is the second part of the scheme</w:t>
+      <w:r>
+        <w:t xml:space="preserve">(Figure 8) </w:t>
+      </w:r>
+      <w:r>
+        <w:t>is the second part of the scheme</w:t>
+      </w:r>
+      <w:r>
+        <w:t xml:space="preserve">.  Here you specify all the scenarios that are used with the pesticide application that you specified on the Applications Tab. </w:t>
+      </w:r>
+      <w:r>
+        <w:t xml:space="preserve">Scenarios can be </w:t>
+      </w:r>
+      <w:r>
+        <w:lastRenderedPageBreak/>
+        <w:t xml:space="preserve">added to the scheme by pushing the </w:t>
+      </w:r>
+      <w:r>
+        <w:rPr>
+          <w:b/>
+          <w:bCs/>
+        </w:rPr>
+        <w:t>Select Scenarios</w:t>
+      </w:r>
+      <w:r>
+        <w:t xml:space="preserve"> button. This opens a Widows file browser and scenarios can be selected.  Multiple scenarios can be selected using the normal Windows functions with the Control and Shift keys. Scenarios can be removed from the list with the </w:t>
+      </w:r>
+      <w:r>
+        <w:rPr>
+          <w:b/>
+          <w:bCs/>
+        </w:rPr>
+        <w:t xml:space="preserve">Clear All </w:t>
+      </w:r>
+      <w:r>
+        <w:t xml:space="preserve">and the </w:t>
+      </w:r>
+      <w:r>
+        <w:rPr>
+          <w:b/>
+          <w:bCs/>
+        </w:rPr>
+        <w:t>Clear Selected</w:t>
+      </w:r>
+      <w:r>
+        <w:t xml:space="preserve"> buttons. Scenario paths and names can also be edited by double clicking on an individual scenario, in which case an edit box opens where edits can be made (Figure 9)</w:t>
+      </w:r>
+      <w:r>
+        <w:t>.</w:t>
+      </w:r>
+    </w:p>
+    <w:p>
+      <w:r>
+        <w:t xml:space="preserve">Alternatively, scenarios can be read in from a file with specific formatting and ordering (file structure is given in Appendix B). To use this option, check the box labeled </w:t>
+      </w:r>
+      <w:r>
+        <w:rPr>
+          <w:b/>
+          <w:bCs/>
+          <w:i/>
+          <w:iCs/>
+        </w:rPr>
+        <w:t>Get scenarios from a csv file</w:t>
+      </w:r>
+      <w:r>
+        <w:t>. Then, find for the file using the Windows file browser that pops up. This option may be convenient for massive batches of scenarios that have been chosen by procedures external to PWC, as in high resolution spatially explicit assessments.</w:t>
       </w:r>
     </w:p>
     <w:p/>
     <w:p/>
+    <w:p>
+      <w:r>
+        <w:rPr>
+          <w:noProof/>
+        </w:rPr>
+        <w:drawing>
+          <wp:inline distT="0" distB="0" distL="0" distR="0" wp14:anchorId="25227DF4" wp14:editId="754B2168">
+            <wp:extent cx="5943600" cy="4873625"/>
+            <wp:effectExtent l="0" t="0" r="0" b="3175"/>
+            <wp:docPr id="8" name="Picture 8"/>
+            <wp:cNvGraphicFramePr>
+              <a:graphicFrameLocks xmlns:a="http://schemas.openxmlformats.org/drawingml/2006/main" noChangeAspect="1"/>
+            </wp:cNvGraphicFramePr>
+            <a:graphic xmlns:a="http://schemas.openxmlformats.org/drawingml/2006/main">
+              <a:graphicData uri="http://schemas.openxmlformats.org/drawingml/2006/picture">
+                <pic:pic xmlns:pic="http://schemas.openxmlformats.org/drawingml/2006/picture">
+                  <pic:nvPicPr>
+                    <pic:cNvPr id="1" name=""/>
+                    <pic:cNvPicPr/>
+                  </pic:nvPicPr>
+                  <pic:blipFill>
+                    <a:blip r:embed="rId12"/>
+                    <a:stretch>
+                      <a:fillRect/>
+                    </a:stretch>
+                  </pic:blipFill>
+                  <pic:spPr>
+                    <a:xfrm>
+                      <a:off x="0" y="0"/>
+                      <a:ext cx="5943600" cy="4873625"/>
+                    </a:xfrm>
+                    <a:prstGeom prst="rect">
+                      <a:avLst/>
+                    </a:prstGeom>
+                  </pic:spPr>
+                </pic:pic>
+              </a:graphicData>
+            </a:graphic>
+          </wp:inline>
+        </w:drawing>
+      </w:r>
+    </w:p>
+    <w:p>
+      <w:pPr>
+        <w:pStyle w:val="Caption"/>
+      </w:pPr>
+      <w:r>
+        <w:t xml:space="preserve">Figure </w:t>
+      </w:r>
+      <w:r>
+        <w:fldChar w:fldCharType="begin"/>
+      </w:r>
+      <w:r>
+        <w:instrText xml:space="preserve"> SEQ Figure \* ARABIC </w:instrText>
+      </w:r>
+      <w:r>
+        <w:fldChar w:fldCharType="separate"/>
+      </w:r>
+      <w:r>
+        <w:rPr>
+          <w:noProof/>
+        </w:rPr>
+        <w:t>8</w:t>
+      </w:r>
+      <w:r>
+        <w:fldChar w:fldCharType="end"/>
+      </w:r>
+      <w:r>
+        <w:t>. Scenario Page Tab escribing the scenarios that are used in a scheme.</w:t>
+      </w:r>
+    </w:p>
+    <w:p>
+      <w:pPr>
+        <w:keepNext/>
+      </w:pPr>
+      <w:r>
+        <w:rPr>
+          <w:noProof/>
+        </w:rPr>
+        <w:lastRenderedPageBreak/>
+        <w:drawing>
+          <wp:inline distT="0" distB="0" distL="0" distR="0" wp14:anchorId="09365B31" wp14:editId="79C5C7A1">
+            <wp:extent cx="4741833" cy="3954780"/>
+            <wp:effectExtent l="0" t="0" r="1905" b="7620"/>
+            <wp:docPr id="16" name="Picture 16" descr="Graphical user interface, text, application&#10;&#10;Description automatically generated"/>
+            <wp:cNvGraphicFramePr>
+              <a:graphicFrameLocks xmlns:a="http://schemas.openxmlformats.org/drawingml/2006/main" noChangeAspect="1"/>
+            </wp:cNvGraphicFramePr>
+            <a:graphic xmlns:a="http://schemas.openxmlformats.org/drawingml/2006/main">
+              <a:graphicData uri="http://schemas.openxmlformats.org/drawingml/2006/picture">
+                <pic:pic xmlns:pic="http://schemas.openxmlformats.org/drawingml/2006/picture">
+                  <pic:nvPicPr>
+                    <pic:cNvPr id="16" name="Picture 16" descr="Graphical user interface, text, application&#10;&#10;Description automatically generated"/>
+                    <pic:cNvPicPr>
+                      <a:picLocks noChangeAspect="1" noChangeArrowheads="1"/>
+                    </pic:cNvPicPr>
+                  </pic:nvPicPr>
+                  <pic:blipFill>
+                    <a:blip r:embed="rId13">
+                      <a:extLst>
+                        <a:ext uri="{28A0092B-C50C-407E-A947-70E740481C1C}">
+                          <a14:useLocalDpi xmlns:a14="http://schemas.microsoft.com/office/drawing/2010/main" val="0"/>
+                        </a:ext>
+                      </a:extLst>
+                    </a:blip>
+                    <a:srcRect/>
+                    <a:stretch>
+                      <a:fillRect/>
+                    </a:stretch>
+                  </pic:blipFill>
+                  <pic:spPr bwMode="auto">
+                    <a:xfrm>
+                      <a:off x="0" y="0"/>
+                      <a:ext cx="4744548" cy="3957044"/>
+                    </a:xfrm>
+                    <a:prstGeom prst="rect">
+                      <a:avLst/>
+                    </a:prstGeom>
+                    <a:noFill/>
+                    <a:ln>
+                      <a:noFill/>
+                    </a:ln>
+                  </pic:spPr>
+                </pic:pic>
+              </a:graphicData>
+            </a:graphic>
+          </wp:inline>
+        </w:drawing>
+      </w:r>
+    </w:p>
+    <w:p>
+      <w:pPr>
+        <w:pStyle w:val="Caption"/>
+      </w:pPr>
+      <w:r>
+        <w:t xml:space="preserve">Figure </w:t>
+      </w:r>
+      <w:r>
+        <w:fldChar w:fldCharType="begin"/>
+      </w:r>
+      <w:r>
+        <w:instrText xml:space="preserve"> SEQ Figure \* ARABIC </w:instrText>
+      </w:r>
+      <w:r>
+        <w:fldChar w:fldCharType="separate"/>
+      </w:r>
+      <w:r>
+        <w:rPr>
+          <w:noProof/>
+        </w:rPr>
+        <w:t>9</w:t>
+      </w:r>
+      <w:r>
+        <w:fldChar w:fldCharType="end"/>
+      </w:r>
+      <w:r>
+        <w:t>.  Double clicking scenario name will bring up a</w:t>
+      </w:r>
+      <w:r>
+        <w:t xml:space="preserve">n Edit </w:t>
+      </w:r>
+      <w:r>
+        <w:t>box where file</w:t>
+      </w:r>
+      <w:r>
+        <w:t xml:space="preserve"> and location</w:t>
+      </w:r>
+      <w:r>
+        <w:t xml:space="preserve"> name can b</w:t>
+      </w:r>
+      <w:r>
+        <w:t>e changed</w:t>
+      </w:r>
+      <w:r>
+        <w:t>.</w:t>
+      </w:r>
+    </w:p>
+    <w:p>
+      <w:r>
+        <w:t xml:space="preserve"> </w:t>
+      </w:r>
+    </w:p>
+    <w:p>
+      <w:pPr>
+        <w:pStyle w:val="Heading1"/>
+      </w:pPr>
+      <w:r>
+        <w:t>Output</w:t>
+      </w:r>
+    </w:p>
     <w:p/>
-    <w:p/>
-    <w:p/>
-    <w:p/>
-    <w:p>
-      <w:r>
-        <w:t>6</w:t>
-      </w:r>
-      <w:r>
-        <w:t xml:space="preserve"> </w:t>
-      </w:r>
-    </w:p>
-    <w:p>
-      <w:pPr>
-        <w:pStyle w:val="Heading1"/>
-      </w:pPr>
-      <w:r>
-        <w:t>Output</w:t>
-      </w:r>
-    </w:p>
-    <w:p/>
     <w:p>
       <w:pPr>
         <w:keepNext/>
@@ -2587,6 +3027,7 @@
         <w:rPr>
           <w:noProof/>
         </w:rPr>
+        <w:lastRenderedPageBreak/>
         <w:drawing>
           <wp:inline distT="0" distB="0" distL="0" distR="0" wp14:anchorId="4F558C6F" wp14:editId="5DC203A0">
             <wp:extent cx="5105400" cy="3017520"/>
@@ -2605,7 +3046,7 @@
                     </pic:cNvPicPr>
                   </pic:nvPicPr>
                   <pic:blipFill rotWithShape="1">
-                    <a:blip r:embed="rId12">
+                    <a:blip r:embed="rId14">
                       <a:extLst>
                         <a:ext uri="{28A0092B-C50C-407E-A947-70E740481C1C}">
                           <a14:useLocalDpi xmlns:a14="http://schemas.microsoft.com/office/drawing/2010/main" val="0"/>
@@ -2647,14 +3088,27 @@
       <w:r>
         <w:t xml:space="preserve">Figure </w:t>
       </w:r>
-      <w:fldSimple w:instr=" SEQ Figure \* ARABIC ">
-        <w:r>
-          <w:rPr>
-            <w:noProof/>
-          </w:rPr>
-          <w:t>8</w:t>
-        </w:r>
-      </w:fldSimple>
+      <w:r>
+        <w:fldChar w:fldCharType="begin"/>
+      </w:r>
+      <w:r>
+        <w:instrText xml:space="preserve"> SEQ Figure \* ARABIC </w:instrText>
+      </w:r>
+      <w:r>
+        <w:fldChar w:fldCharType="separate"/>
+      </w:r>
+      <w:r>
+        <w:rPr>
+          <w:noProof/>
+        </w:rPr>
+        <w:t>10</w:t>
+      </w:r>
+      <w:r>
+        <w:rPr>
+          <w:noProof/>
+        </w:rPr>
+        <w:fldChar w:fldCharType="end"/>
+      </w:r>
     </w:p>
     <w:p/>
     <w:p>
@@ -2737,7 +3191,7 @@
                     <pic:cNvPicPr/>
                   </pic:nvPicPr>
                   <pic:blipFill>
-                    <a:blip r:embed="rId13"/>
+                    <a:blip r:embed="rId15"/>
                     <a:stretch>
                       <a:fillRect/>
                     </a:stretch>
@@ -2758,6 +3212,94 @@
         </w:drawing>
       </w:r>
     </w:p>
+    <w:p/>
+    <w:p/>
+    <w:p>
+      <w:pPr>
+        <w:rPr>
+          <w:b/>
+          <w:bCs/>
+        </w:rPr>
+      </w:pPr>
+      <w:r>
+        <w:rPr>
+          <w:b/>
+          <w:bCs/>
+        </w:rPr>
+        <w:t>Appendix A.</w:t>
+      </w:r>
+      <w:r>
+        <w:rPr>
+          <w:b/>
+          <w:bCs/>
+        </w:rPr>
+        <w:t xml:space="preserve"> </w:t>
+      </w:r>
+    </w:p>
+    <w:p/>
+    <w:p>
+      <w:pPr>
+        <w:rPr>
+          <w:b/>
+          <w:bCs/>
+        </w:rPr>
+      </w:pPr>
+      <w:r>
+        <w:rPr>
+          <w:b/>
+          <w:bCs/>
+        </w:rPr>
+        <w:t>Appendix B.  Batch scenario csv format</w:t>
+      </w:r>
+    </w:p>
+    <w:p>
+      <w:pPr>
+        <w:rPr>
+          <w:b/>
+          <w:bCs/>
+        </w:rPr>
+      </w:pPr>
+    </w:p>
+    <w:p>
+      <w:pPr>
+        <w:rPr>
+          <w:b/>
+          <w:bCs/>
+        </w:rPr>
+      </w:pPr>
+      <w:r>
+        <w:rPr>
+          <w:b/>
+          <w:bCs/>
+        </w:rPr>
+        <w:t>Appendix C. Scenario File Format</w:t>
+      </w:r>
+    </w:p>
+    <w:p>
+      <w:pPr>
+        <w:rPr>
+          <w:b/>
+          <w:bCs/>
+        </w:rPr>
+      </w:pPr>
+    </w:p>
+    <w:p>
+      <w:pPr>
+        <w:rPr>
+          <w:b/>
+          <w:bCs/>
+        </w:rPr>
+      </w:pPr>
+      <w:r>
+        <w:rPr>
+          <w:b/>
+          <w:bCs/>
+        </w:rPr>
+        <w:t>Appendix D. Waterbody/Watershed File Format</w:t>
+      </w:r>
+    </w:p>
+    <w:p/>
+    <w:p/>
     <w:sectPr>
       <w:pgSz w:w="12240" w:h="15840"/>
       <w:pgMar w:top="1440" w:right="1440" w:bottom="1440" w:left="1440" w:header="720" w:footer="720" w:gutter="0"/>

</xml_diff>

<commit_message>
made template of words for manual Changed some defaults for subsurface
</commit_message>
<xml_diff>
--- a/Documents/PWC 9000.docx
+++ b/Documents/PWC 9000.docx
@@ -3005,11 +3005,499 @@
         <w:t>.</w:t>
       </w:r>
     </w:p>
-    <w:p>
+    <w:p/>
+    <w:p>
+      <w:pPr>
+        <w:pStyle w:val="Heading1"/>
+      </w:pPr>
+      <w:r>
+        <w:t>More Tabs (advance Options)</w:t>
+      </w:r>
+    </w:p>
+    <w:p>
+      <w:r>
+        <w:t>The menu item at the top of PWC3 labeled More Tabs allows for more advanced work that would not typically be needed for regulatory work.</w:t>
+      </w:r>
+      <w:r>
+        <w:t xml:space="preserve"> These advanced tab pages can be opened (and closed) by selecting the specific submenu item. The specifics of the advanced tab pages are described in the following:</w:t>
+      </w:r>
+    </w:p>
+    <w:p>
+      <w:pPr>
+        <w:pStyle w:val="Heading2"/>
+      </w:pPr>
+      <w:r>
+        <w:t>Toggle Advanced</w:t>
+      </w:r>
+    </w:p>
+    <w:p>
+      <w:r>
+        <w:t>This opens and closes a tab page with some features that are not typically used</w:t>
+      </w:r>
+      <w:r>
+        <w:t xml:space="preserve"> but may be of interest in advanced work. Users of these features should be expertly familiar with the PRZM5/VVWM theoretical documentation. A brief summary of the features are given here:</w:t>
+      </w:r>
+    </w:p>
+    <w:p>
+      <w:r>
+        <w:rPr>
+          <w:b/>
+          <w:bCs/>
+        </w:rPr>
+        <w:t>Adjust CN for Soil Moisture</w:t>
+      </w:r>
+      <w:r>
+        <w:t xml:space="preserve">- normally in PWC, the curve number is </w:t>
+      </w:r>
+      <w:proofErr w:type="gramStart"/>
+      <w:r>
+        <w:t>a</w:t>
+      </w:r>
+      <w:proofErr w:type="gramEnd"/>
+      <w:r>
+        <w:t xml:space="preserve"> adjusted for with higher curve numbers occurring as soil moisture increases, but for some validation or sensitivity analyses it may be required to fix the curve number at the known input value. Unchecking this box will fix the daily curve numbers to the input values without further adjustment based on moisture. </w:t>
+      </w:r>
+    </w:p>
+    <w:p>
+      <w:r>
+        <w:rPr>
+          <w:b/>
+          <w:bCs/>
+        </w:rPr>
+        <w:t>Erosion Model</w:t>
+      </w:r>
+      <w:r>
+        <w:t>- by default PWC uses MUSS to calculate erosion. Two other models are available and can be selected by entering the appropriate number.</w:t>
+      </w:r>
+    </w:p>
+    <w:p>
+      <w:r>
+        <w:rPr>
+          <w:b/>
+          <w:bCs/>
+        </w:rPr>
+        <w:lastRenderedPageBreak/>
+        <w:t>Q10</w:t>
+      </w:r>
+      <w:r>
+        <w:t xml:space="preserve">- by default PRZM and VVWM change degradation by a </w:t>
+      </w:r>
+      <w:proofErr w:type="spellStart"/>
+      <w:r>
+        <w:t>factior</w:t>
+      </w:r>
+      <w:proofErr w:type="spellEnd"/>
+      <w:r>
+        <w:t xml:space="preserve"> of 2 for every 10°C increase in temperature. This Q10 value can be altered by entering a </w:t>
+      </w:r>
+      <w:r>
+        <w:t>value in this box.</w:t>
+      </w:r>
+    </w:p>
+    <w:p>
+      <w:bookmarkStart w:id="6" w:name="_Hlk129246326"/>
+      <w:r>
+        <w:rPr>
+          <w:b/>
+          <w:bCs/>
+        </w:rPr>
+        <w:t>Use Freundlich Isotherm</w:t>
+      </w:r>
+      <w:r>
+        <w:t>- this will allow the use of the Freundlich exponents (N on this same tab page</w:t>
+      </w:r>
+      <w:proofErr w:type="gramStart"/>
+      <w:r>
+        <w:t>)</w:t>
+      </w:r>
+      <w:proofErr w:type="gramEnd"/>
+      <w:r>
+        <w:t xml:space="preserve"> and nonlinear sorption will be simulated in the PRZM portion of PWC. </w:t>
+      </w:r>
+      <w:proofErr w:type="spellStart"/>
+      <w:proofErr w:type="gramStart"/>
+      <w:r>
+        <w:t>Non linear</w:t>
+      </w:r>
+      <w:proofErr w:type="spellEnd"/>
+      <w:proofErr w:type="gramEnd"/>
+      <w:r>
+        <w:t xml:space="preserve"> sorption is not simulated in VVWM. Use of this feature may thus be most appropriate for groundwater estimates.</w:t>
+      </w:r>
+    </w:p>
+    <w:bookmarkEnd w:id="6"/>
+    <w:p>
+      <w:r>
+        <w:rPr>
+          <w:b/>
+          <w:bCs/>
+        </w:rPr>
+        <w:t xml:space="preserve">Use </w:t>
+      </w:r>
+      <w:r>
+        <w:rPr>
+          <w:b/>
+          <w:bCs/>
+        </w:rPr>
+        <w:t>Nonequilibrium</w:t>
+      </w:r>
+      <w:r>
+        <w:t xml:space="preserve"> - this will allow the use of sorption nonequilibrium routines in PRZM and requires population of the nonequilibrium parameters on this same tab page. Refer to the PRZM/VVWM theoretical documentation for use of this advanced feature. Nonequilibrium sorption is not simulated in VVWM. Use of this feature may thus be most appropriate for groundwater estimates.</w:t>
+      </w:r>
+    </w:p>
+    <w:p>
+      <w:r>
+        <w:rPr>
+          <w:b/>
+          <w:bCs/>
+        </w:rPr>
+        <w:t>Sub Time Steps</w:t>
+      </w:r>
+      <w:r>
+        <w:t xml:space="preserve">- when using Nonlinear and Nonequilibrium option, the program may become unstable and imprecise if </w:t>
+      </w:r>
+      <w:proofErr w:type="gramStart"/>
+      <w:r>
+        <w:t>large time</w:t>
+      </w:r>
+      <w:proofErr w:type="gramEnd"/>
+      <w:r>
+        <w:t xml:space="preserve"> steps like for the 1-day default that PRZM uses. This option allow the time step to be subdivided by the factor entered here. By default this value is set to 1, as normal PRZM runs do not have stability problems.</w:t>
+      </w:r>
+    </w:p>
+    <w:p>
+      <w:r>
+        <w:rPr>
+          <w:b/>
+          <w:bCs/>
+        </w:rPr>
+        <w:t>Lowest Concentration for Freundlich</w:t>
+      </w:r>
+      <w:r>
+        <w:t>- because Freundlich isotherms approach to infinite sorption as concentration decreases, a minimum concentration must be given so that the isotherm becomes linear below that value. This prevents program crashes. A value is not need unless Freundlich isotherms are used.</w:t>
+      </w:r>
+    </w:p>
+    <w:p>
+      <w:r>
+        <w:rPr>
+          <w:b/>
+          <w:bCs/>
+        </w:rPr>
+        <w:t>Nonequilibrium and Freundlich Parameters</w:t>
+      </w:r>
+      <w:r>
+        <w:t>- See PRZM/VVWM  documentation for explanation of  these parameters.</w:t>
+      </w:r>
+    </w:p>
+    <w:p>
+      <w:r>
+        <w:rPr>
+          <w:b/>
+          <w:bCs/>
+        </w:rPr>
+        <w:t>Pesticide Mass in Nonequilibrium Region</w:t>
+      </w:r>
       <w:r>
         <w:t xml:space="preserve"> </w:t>
       </w:r>
-    </w:p>
+      <w:bookmarkStart w:id="7" w:name="_Hlk129247366"/>
+      <w:r>
+        <w:t xml:space="preserve">– delivers respective output to output </w:t>
+      </w:r>
+      <w:proofErr w:type="gramStart"/>
+      <w:r>
+        <w:t>file</w:t>
+      </w:r>
+      <w:bookmarkEnd w:id="7"/>
+      <w:proofErr w:type="gramEnd"/>
+    </w:p>
+    <w:p>
+      <w:r>
+        <w:rPr>
+          <w:b/>
+          <w:bCs/>
+        </w:rPr>
+        <w:t>Pesticide Mass in Equilibrium Region</w:t>
+      </w:r>
+      <w:r>
+        <w:t xml:space="preserve">– delivers respective output to output </w:t>
+      </w:r>
+      <w:proofErr w:type="gramStart"/>
+      <w:r>
+        <w:t>file</w:t>
+      </w:r>
+      <w:proofErr w:type="gramEnd"/>
+    </w:p>
+    <w:p>
+      <w:r>
+        <w:rPr>
+          <w:b/>
+          <w:bCs/>
+        </w:rPr>
+        <w:t>Make HED files</w:t>
+      </w:r>
+      <w:r>
+        <w:t xml:space="preserve">- produces output files for use by </w:t>
+      </w:r>
+      <w:proofErr w:type="gramStart"/>
+      <w:r>
+        <w:t>HED</w:t>
+      </w:r>
+      <w:proofErr w:type="gramEnd"/>
+    </w:p>
+    <w:p>
+      <w:r>
+        <w:rPr>
+          <w:b/>
+          <w:bCs/>
+        </w:rPr>
+        <w:t>Additional Return Frequencies</w:t>
+      </w:r>
+      <w:r>
+        <w:t>- in addition to the default 1-in-</w:t>
+      </w:r>
+      <w:r>
+        <w:t>10-year</w:t>
+      </w:r>
+      <w:r>
+        <w:t xml:space="preserve"> output, custom return frequencies will also be produced.</w:t>
+      </w:r>
+    </w:p>
+    <w:p>
+      <w:r>
+        <w:rPr>
+          <w:b/>
+          <w:bCs/>
+        </w:rPr>
+        <w:t>Subsurface Degradation</w:t>
+      </w:r>
+      <w:r>
+        <w:t>- The default degradation profile is set to 10 cm constant degradation that corresponds to the input soil degradation rate. This rate then declines to zero at 200 cm.  Actual total degradation will depend on competing degradation processes (i.e., hydrolysis).  In addition to the default profile, users can design any ramp-type profile, a constant or an exponentially declining profile. See PRZM/VVWM documentation for details.</w:t>
+      </w:r>
+    </w:p>
+    <w:p>
+      <w:pPr>
+        <w:pStyle w:val="Heading2"/>
+      </w:pPr>
+      <w:r>
+        <w:t>Toggle More Output</w:t>
+      </w:r>
+    </w:p>
+    <w:p>
+      <w:r>
+        <w:t>This toggles the Optional Output Tab Page. Normally the PWC3 creates a single output file summarizing all batch runs. However, users can find more output by using this tab page.  Checking the boxes provides the most common output which appears in a file with a ZTS extension. These are time series files giving daily values for the selected parameters. Additionally more obscure output can be obtained by specifying the parameter fields in the table, which has the same traditional PRZM definitions. See PRZM5/VVWM manual for details.</w:t>
+      </w:r>
+      <w:r>
+        <w:t xml:space="preserve">  </w:t>
+      </w:r>
+      <w:r>
+        <w:t>Daily output for the water body appears in its own file</w:t>
+      </w:r>
+      <w:r>
+        <w:t xml:space="preserve"> that have an ending of </w:t>
+      </w:r>
+      <w:r>
+        <w:t xml:space="preserve"> </w:t>
+      </w:r>
+      <w:r>
+        <w:rPr>
+          <w:i/>
+          <w:iCs/>
+        </w:rPr>
+        <w:t>_</w:t>
+      </w:r>
+      <w:proofErr w:type="spellStart"/>
+      <w:r>
+        <w:rPr>
+          <w:i/>
+          <w:iCs/>
+        </w:rPr>
+        <w:t>wb</w:t>
+      </w:r>
+      <w:r>
+        <w:rPr>
+          <w:i/>
+          <w:iCs/>
+        </w:rPr>
+        <w:t>.OUT</w:t>
+      </w:r>
+      <w:proofErr w:type="spellEnd"/>
+      <w:r>
+        <w:t xml:space="preserve"> </w:t>
+      </w:r>
+      <w:r>
+        <w:t>. Separate files will be produced for Degradates.</w:t>
+      </w:r>
+    </w:p>
+    <w:p/>
+    <w:p>
+      <w:pPr>
+        <w:pStyle w:val="Heading2"/>
+      </w:pPr>
+      <w:r>
+        <w:t>Toggle Scenario Examiner</w:t>
+      </w:r>
+    </w:p>
+    <w:p>
+      <w:r>
+        <w:t xml:space="preserve">This opens the Scenario Examiner Page. This page allows a user to create or edit or inspect a scenario. To create a scenario, fill out the required fields and then push the </w:t>
+      </w:r>
+      <w:bookmarkStart w:id="8" w:name="_Hlk129251314"/>
+      <w:r>
+        <w:rPr>
+          <w:b/>
+          <w:bCs/>
+        </w:rPr>
+        <w:t>Push Here to Save the Scenario</w:t>
+      </w:r>
+      <w:r>
+        <w:t xml:space="preserve"> button.</w:t>
+      </w:r>
+      <w:bookmarkEnd w:id="8"/>
+      <w:r>
+        <w:t xml:space="preserve"> To inspect or edit an existing scenario, push the  </w:t>
+      </w:r>
+      <w:r>
+        <w:rPr>
+          <w:b/>
+          <w:bCs/>
+          <w:i/>
+          <w:iCs/>
+        </w:rPr>
+        <w:t>Push Here to Examine Scenario</w:t>
+      </w:r>
+      <w:r>
+        <w:t xml:space="preserve"> button. </w:t>
+      </w:r>
+      <w:r>
+        <w:t xml:space="preserve"> The scenario will be loaded, and the fields populated. When finished save the scenario with the</w:t>
+      </w:r>
+      <w:r>
+        <w:rPr>
+          <w:b/>
+          <w:bCs/>
+        </w:rPr>
+        <w:t xml:space="preserve"> </w:t>
+      </w:r>
+      <w:r>
+        <w:rPr>
+          <w:b/>
+          <w:bCs/>
+        </w:rPr>
+        <w:t>Push Here to Save the Scenario</w:t>
+      </w:r>
+      <w:r>
+        <w:t xml:space="preserve"> button.</w:t>
+      </w:r>
+    </w:p>
+    <w:p>
+      <w:pPr>
+        <w:pStyle w:val="Heading2"/>
+      </w:pPr>
+      <w:r>
+        <w:t>Toggle Waterbody Examiner</w:t>
+      </w:r>
+    </w:p>
+    <w:p>
+      <w:r>
+        <w:t xml:space="preserve">This opens the </w:t>
+      </w:r>
+      <w:r>
+        <w:t>Waterbody</w:t>
+      </w:r>
+      <w:r>
+        <w:t xml:space="preserve"> Examiner Page. This page allows a user to create or edit or inspect a </w:t>
+      </w:r>
+      <w:r>
+        <w:t xml:space="preserve">waterbody/watershed. </w:t>
+      </w:r>
+      <w:r>
+        <w:t xml:space="preserve"> To create a </w:t>
+      </w:r>
+      <w:r>
+        <w:t>waterbody/watershed</w:t>
+      </w:r>
+      <w:r>
+        <w:t xml:space="preserve">, fill out the required fields and then push the </w:t>
+      </w:r>
+      <w:r>
+        <w:rPr>
+          <w:b/>
+          <w:bCs/>
+        </w:rPr>
+        <w:t xml:space="preserve">Push Here to Save the </w:t>
+      </w:r>
+      <w:r>
+        <w:rPr>
+          <w:b/>
+          <w:bCs/>
+        </w:rPr>
+        <w:t xml:space="preserve">Waterbody </w:t>
+      </w:r>
+      <w:r>
+        <w:t xml:space="preserve">button. To inspect or edit an existing </w:t>
+      </w:r>
+      <w:r>
+        <w:t>waterbody</w:t>
+      </w:r>
+      <w:r>
+        <w:t xml:space="preserve">, push the  </w:t>
+      </w:r>
+      <w:r>
+        <w:rPr>
+          <w:b/>
+          <w:bCs/>
+          <w:i/>
+          <w:iCs/>
+        </w:rPr>
+        <w:t xml:space="preserve">Push Here to Examine </w:t>
+      </w:r>
+      <w:r>
+        <w:rPr>
+          <w:b/>
+          <w:bCs/>
+          <w:i/>
+          <w:iCs/>
+        </w:rPr>
+        <w:t>Waterbody</w:t>
+      </w:r>
+      <w:r>
+        <w:t xml:space="preserve"> button.  The </w:t>
+      </w:r>
+      <w:r>
+        <w:t>waterbody</w:t>
+      </w:r>
+      <w:r>
+        <w:t xml:space="preserve"> will be loaded, and the fields populated. When finished save the </w:t>
+      </w:r>
+      <w:r>
+        <w:t>waterbody</w:t>
+      </w:r>
+      <w:r>
+        <w:t xml:space="preserve"> with the</w:t>
+      </w:r>
+      <w:r>
+        <w:rPr>
+          <w:b/>
+          <w:bCs/>
+        </w:rPr>
+        <w:t xml:space="preserve"> Push Here to Save the </w:t>
+      </w:r>
+      <w:r>
+        <w:rPr>
+          <w:b/>
+          <w:bCs/>
+        </w:rPr>
+        <w:t>Waterbody</w:t>
+      </w:r>
+      <w:r>
+        <w:t xml:space="preserve"> button.</w:t>
+      </w:r>
+    </w:p>
+    <w:p/>
+    <w:p/>
+    <w:p/>
+    <w:p/>
     <w:p>
       <w:pPr>
         <w:pStyle w:val="Heading1"/>
@@ -3018,6 +3506,8 @@
         <w:t>Output</w:t>
       </w:r>
     </w:p>
+    <w:p/>
+    <w:p/>
     <w:p/>
     <w:p>
       <w:pPr>

</xml_diff>

<commit_message>
more conditions added to scheme table
</commit_message>
<xml_diff>
--- a/Documents/PWC 9000.docx
+++ b/Documents/PWC 9000.docx
@@ -190,7 +190,15 @@
     </w:p>
     <w:p>
       <w:r>
-        <w:t xml:space="preserve">The conceptual model that USEPA uses is shown in Figure 1.  A detailed description of the mechanics of the model can be found in Young (2023) and a high-level overview in Young (2019)  but briefly, the conceptualizes an agricultural field with a crop and an adjacent water body.  After pesticide is applied to a field, subsequent rainfalls or irrigation will transport pesticide to an adjacent waterbody transport by runoff and erosion. Pesticide aerial drift may also apply on the day of application. The model accounts for typical degradation and dissipation process such as metabolism, volatilization, photodegradation, leaching, uptake into sediment, and washout.  </w:t>
+        <w:t>The conceptual model that USEPA uses is shown in Figure 1.  A detailed description of the mechanics of the model can be found in Young (2023) and a high-level overview in Young (2019</w:t>
+      </w:r>
+      <w:proofErr w:type="gramStart"/>
+      <w:r>
+        <w:t>)  but</w:t>
+      </w:r>
+      <w:proofErr w:type="gramEnd"/>
+      <w:r>
+        <w:t xml:space="preserve"> briefly, the conceptualizes an agricultural field with a crop and an adjacent water body.  After pesticide is applied to a field, subsequent rainfalls or irrigation will transport pesticide to an adjacent waterbody transport by runoff and erosion. Pesticide aerial drift may also apply on the day of application. The model accounts for typical degradation and dissipation process such as metabolism, volatilization, photodegradation, leaching, uptake into sediment, and washout.  </w:t>
       </w:r>
     </w:p>
     <w:p>
@@ -281,16 +289,40 @@
     </w:p>
     <w:p>
       <w:r>
-        <w:t xml:space="preserve">PWC3 inputs are organized by tab pages, with the main pages showing by default at startup. The main tab pages  are Chemical, Watershed/Waterbody, Schemes, Applications, and Scenarios. These tab pages </w:t>
+        <w:t xml:space="preserve">PWC3 inputs are organized by tab pages, with the main pages showing by default at startup. The main tab </w:t>
+      </w:r>
+      <w:proofErr w:type="gramStart"/>
+      <w:r>
+        <w:t>pages  are</w:t>
+      </w:r>
+      <w:proofErr w:type="gramEnd"/>
+      <w:r>
+        <w:t xml:space="preserve"> Chemical, Watershed/Waterbody, Schemes, Applications, and Scenarios. These tab pages </w:t>
       </w:r>
       <w:r>
         <w:t>are</w:t>
       </w:r>
       <w:r>
-        <w:t xml:space="preserve"> discussed in detail below. At the top of  the interface is a menu bar with File and More Tabs. Work can be saved at any time by selecting File then the subitem Save. Likewise previous work can be loaded by selecting File then Retrieve.  The More Tabs item gives users the option to open more less frequently needed tabs for advanced work</w:t>
-      </w:r>
-      <w:r>
-        <w:t xml:space="preserve">; these tabs are for advanced users and is discussed in detail below. The Calculate button on the bottom right starts the simulation. On the lower left are locations and names of your saved work which become populated after you use File/Save or File/Retrieve.  For convenience, you can double clicking on the directory path in the lower left will open that directory in a Windows browser.  Your output and input files will </w:t>
+        <w:t xml:space="preserve"> discussed in detail below. At the top </w:t>
+      </w:r>
+      <w:proofErr w:type="gramStart"/>
+      <w:r>
+        <w:t>of  the</w:t>
+      </w:r>
+      <w:proofErr w:type="gramEnd"/>
+      <w:r>
+        <w:t xml:space="preserve"> interface is a menu bar with File and More Tabs. Work can be saved at any time by selecting File then the subitem Save. Likewise previous work can be loaded by selecting File then Retrieve.  The More Tabs item gives users the option to open more less frequently needed tabs for advanced work</w:t>
+      </w:r>
+      <w:r>
+        <w:t xml:space="preserve">; these tabs are for advanced users and is discussed in detail below. The Calculate button on the bottom right starts the simulation. On the lower left are locations and names of your saved work which become populated after you use File/Save or File/Retrieve.  For convenience, you can double </w:t>
+      </w:r>
+      <w:proofErr w:type="gramStart"/>
+      <w:r>
+        <w:t>clicking</w:t>
+      </w:r>
+      <w:proofErr w:type="gramEnd"/>
+      <w:r>
+        <w:t xml:space="preserve"> on the directory path in the lower left will open that directory in a Windows browser.  Your output and input files will </w:t>
       </w:r>
       <w:r>
         <w:t>be in</w:t>
@@ -341,6 +373,7 @@
       <w:r>
         <w:t xml:space="preserve">specifically request the name you want to use for the file save and will again ask if you are sure about this.  Work is saved by default in a file with a PWC extension (e.g., </w:t>
       </w:r>
+      <w:proofErr w:type="spellStart"/>
       <w:r>
         <w:rPr>
           <w:i/>
@@ -348,6 +381,7 @@
         </w:rPr>
         <w:t>anyfilename.PWC</w:t>
       </w:r>
+      <w:proofErr w:type="spellEnd"/>
       <w:r>
         <w:t xml:space="preserve">). </w:t>
       </w:r>
@@ -559,7 +593,15 @@
           <w:b/>
           <w:bCs/>
         </w:rPr>
-        <w:t>or K</w:t>
+        <w:t xml:space="preserve">or </w:t>
+      </w:r>
+      <w:proofErr w:type="spellStart"/>
+      <w:r>
+        <w:rPr>
+          <w:b/>
+          <w:bCs/>
+        </w:rPr>
+        <w:t>K</w:t>
       </w:r>
       <w:r>
         <w:rPr>
@@ -569,8 +611,17 @@
         </w:rPr>
         <w:t>d</w:t>
       </w:r>
-      <w:r>
-        <w:t xml:space="preserve"> – choose Kd if the </w:t>
+      <w:proofErr w:type="spellEnd"/>
+      <w:r>
+        <w:t xml:space="preserve"> – choose </w:t>
+      </w:r>
+      <w:proofErr w:type="spellStart"/>
+      <w:r>
+        <w:t>Kd</w:t>
+      </w:r>
+      <w:proofErr w:type="spellEnd"/>
+      <w:r>
+        <w:t xml:space="preserve"> if the </w:t>
       </w:r>
       <w:r>
         <w:t>sorption</w:t>
@@ -603,7 +654,15 @@
         <w:t>Sorption (mL/g)</w:t>
       </w:r>
       <w:r>
-        <w:t xml:space="preserve"> this is the value of either Kd or Koc</w:t>
+        <w:t xml:space="preserve"> this is the value of either </w:t>
+      </w:r>
+      <w:proofErr w:type="spellStart"/>
+      <w:r>
+        <w:t>Kd</w:t>
+      </w:r>
+      <w:proofErr w:type="spellEnd"/>
+      <w:r>
+        <w:t xml:space="preserve"> or Koc</w:t>
       </w:r>
     </w:p>
     <w:p>
@@ -981,7 +1040,15 @@
           <w:b/>
           <w:bCs/>
         </w:rPr>
-        <w:t>Foliar Washoff (cm</w:t>
+        <w:t>Foliar Washoff (</w:t>
+      </w:r>
+      <w:proofErr w:type="gramStart"/>
+      <w:r>
+        <w:rPr>
+          <w:b/>
+          <w:bCs/>
+        </w:rPr>
+        <w:t>cm</w:t>
       </w:r>
       <w:r>
         <w:rPr>
@@ -991,6 +1058,7 @@
         </w:rPr>
         <w:t>-1</w:t>
       </w:r>
+      <w:proofErr w:type="gramEnd"/>
       <w:r>
         <w:rPr>
           <w:b/>
@@ -1154,7 +1222,15 @@
     </w:p>
     <w:p>
       <w:r>
-        <w:t xml:space="preserve">Checking the daughter and the granddaughter boxes will allow entry and calculation of direct degrates of the parent chemical as shown in Figure 3.  Definitions of inputs are the same as for the parent.  For each degradation process there is an entry required to specify how many moles of the degradate is produced per mole degrading of the preceding chemical. For example, if hydrolysis of one mole of parent produces 2 moles of daughter, then the box between parent and daughter on the hydrolysis row should be populated with 2.  </w:t>
+        <w:t xml:space="preserve">Checking the daughter and the granddaughter boxes will allow entry and calculation of direct </w:t>
+      </w:r>
+      <w:proofErr w:type="spellStart"/>
+      <w:r>
+        <w:t>degrates</w:t>
+      </w:r>
+      <w:proofErr w:type="spellEnd"/>
+      <w:r>
+        <w:t xml:space="preserve"> of the parent chemical as shown in Figure 3.  Definitions of inputs are the same as for the parent.  For each degradation process there is an entry required to specify how many moles of the degradate is produced per mole degrading of the preceding chemical. For example, if hydrolysis of one mole of parent produces 2 moles of daughter, then the box between parent and daughter on the hydrolysis row should be populated with 2.  </w:t>
       </w:r>
     </w:p>
     <w:p/>
@@ -1297,7 +1373,15 @@
         <w:t>Select Water Bodies</w:t>
       </w:r>
       <w:r>
-        <w:t xml:space="preserve"> button. This will open a file browser which allows you to choose any number of previously-created waterbody files.  </w:t>
+        <w:t xml:space="preserve"> button. This will open a file browser which allows you to choose any number of </w:t>
+      </w:r>
+      <w:proofErr w:type="gramStart"/>
+      <w:r>
+        <w:t>previously-created</w:t>
+      </w:r>
+      <w:proofErr w:type="gramEnd"/>
+      <w:r>
+        <w:t xml:space="preserve"> waterbody files.  </w:t>
       </w:r>
       <w:r>
         <w:t>Waterbody files all have the extension WAT.</w:t>
@@ -1412,7 +1496,13 @@
         <w:t xml:space="preserve">. </w:t>
       </w:r>
       <w:r>
-        <w:t xml:space="preserve">A scheme is the combination of a specific application schedule along with all the scenarios that it applies to. For example, one scheme could be obtained from a pesticide label that says </w:t>
+        <w:t xml:space="preserve">A scheme is the combination of a specific application schedule along with all the scenarios that it applies to. For example, one scheme could be obtained from a pesticide label that </w:t>
+      </w:r>
+      <w:r>
+        <w:t>says:</w:t>
+      </w:r>
+      <w:r>
+        <w:t xml:space="preserve"> </w:t>
       </w:r>
       <w:r>
         <w:t>“</w:t>
@@ -1439,10 +1529,13 @@
         <w:t xml:space="preserve"> </w:t>
       </w:r>
       <w:r>
-        <w:t xml:space="preserve">Another scheme could be </w:t>
-      </w:r>
-      <w:r>
-        <w:t xml:space="preserve">to </w:t>
+        <w:t xml:space="preserve">Another scheme could </w:t>
+      </w:r>
+      <w:r>
+        <w:t>say</w:t>
+      </w:r>
+      <w:r>
+        <w:t xml:space="preserve"> </w:t>
       </w:r>
       <w:r>
         <w:t>“A</w:t>
@@ -1542,19 +1635,10 @@
         <w:t>. The description has no effect on the program, it is for your reference</w:t>
       </w:r>
       <w:r>
-        <w:t xml:space="preserve"> only.</w:t>
-      </w:r>
-      <w:r>
-        <w:t xml:space="preserve"> </w:t>
-      </w:r>
-      <w:r>
-        <w:t>B</w:t>
-      </w:r>
-      <w:r>
-        <w:t>ut</w:t>
-      </w:r>
-      <w:r>
-        <w:t>,</w:t>
+        <w:t xml:space="preserve"> only</w:t>
+      </w:r>
+      <w:r>
+        <w:t>, but</w:t>
       </w:r>
       <w:r>
         <w:t xml:space="preserve"> </w:t>
@@ -1632,7 +1716,15 @@
     </w:p>
     <w:p>
       <w:r>
-        <w:t>Checking the edit box will allow you to create and edit the scheme properties on the Applications and Scenarios tabs. The Commit button commits the edits to volatile memory. This means the edits will apply to the current simulation but will not be saved if the program is shut down. To permanently save any work, Use the File\Save command after any commits are made.</w:t>
+        <w:t xml:space="preserve">Checking the edit box will allow you to create and edit the scheme properties on the Applications and Scenarios tabs. The Commit button commits the edits to volatile memory. This means the edits will apply to the current simulation but will not be saved if the program is shut down. To permanently save any work, Use the File\Save command after any commits </w:t>
+      </w:r>
+      <w:proofErr w:type="gramStart"/>
+      <w:r>
+        <w:t>are</w:t>
+      </w:r>
+      <w:proofErr w:type="gramEnd"/>
+      <w:r>
+        <w:t xml:space="preserve"> made.</w:t>
       </w:r>
       <w:r>
         <w:t xml:space="preserve"> The </w:t>
@@ -1677,15 +1769,17 @@
       </w:r>
     </w:p>
     <w:p>
-      <w:pPr>
-        <w:rPr>
-          <w:b/>
-          <w:bCs/>
-        </w:rPr>
-      </w:pPr>
       <w:r>
         <w:lastRenderedPageBreak/>
-        <w:t xml:space="preserve">Any time that a scheme is changed whether on the Scheme Page, the Applications Page or the Scenario Page, you must press the commit button next to the scheme on the Scheme Page to save the changes.  </w:t>
+        <w:t xml:space="preserve">Any time that a scheme is changed whether on the Scheme Page, the Applications </w:t>
+      </w:r>
+      <w:proofErr w:type="gramStart"/>
+      <w:r>
+        <w:t>Page</w:t>
+      </w:r>
+      <w:proofErr w:type="gramEnd"/>
+      <w:r>
+        <w:t xml:space="preserve"> or the Scenario Page, you must press the commit button next to the scheme on the Scheme Page to save the changes.  </w:t>
       </w:r>
       <w:r>
         <w:rPr>
@@ -1708,12 +1802,21 @@
         </w:rPr>
         <w:t xml:space="preserve">If you want to permanently save the commits (or any text box changes), then </w:t>
       </w:r>
-      <w:r>
-        <w:rPr>
-          <w:b/>
-          <w:bCs/>
-        </w:rPr>
-        <w:t xml:space="preserve">save  your work </w:t>
+      <w:proofErr w:type="gramStart"/>
+      <w:r>
+        <w:rPr>
+          <w:b/>
+          <w:bCs/>
+        </w:rPr>
+        <w:t>save  your</w:t>
+      </w:r>
+      <w:proofErr w:type="gramEnd"/>
+      <w:r>
+        <w:rPr>
+          <w:b/>
+          <w:bCs/>
+        </w:rPr>
+        <w:t xml:space="preserve"> work </w:t>
       </w:r>
       <w:r>
         <w:rPr>
@@ -1722,16 +1825,22 @@
         </w:rPr>
         <w:t>to a hard file with the File/Save command.</w:t>
       </w:r>
-    </w:p>
-    <w:p>
-      <w:pPr>
-        <w:rPr>
-          <w:b/>
-          <w:bCs/>
-        </w:rPr>
-      </w:pPr>
-      <w:r>
-        <w:t xml:space="preserve">All scenarios include  reference to a weather file name. Weather files may be located anywhere on your computer network, so the first thing to do is specify the location of the weather files. Click on the Weather Fie Directory button to open a </w:t>
+      <w:r>
+        <w:t xml:space="preserve"> </w:t>
+      </w:r>
+      <w:r>
+        <w:t xml:space="preserve"> Also, before a new scheme can be added, all previous schemes must have been.  Once a scheme has been committed, a new scheme can be added on the last row.</w:t>
+      </w:r>
+    </w:p>
+    <w:p>
+      <w:pPr>
+        <w:rPr>
+          <w:b/>
+          <w:bCs/>
+        </w:rPr>
+      </w:pPr>
+      <w:r>
+        <w:t xml:space="preserve">All scenarios include reference to a weather file name. Weather files may be located anywhere on your computer network, so the first thing to do is specify the location of the weather files. Click on the Weather Fie Directory button to open a </w:t>
       </w:r>
       <w:r>
         <w:t xml:space="preserve">Windows browser, then find the location of your weather files.  </w:t>
@@ -1773,7 +1882,21 @@
         <w:t>scheme</w:t>
       </w:r>
       <w:r>
-        <w:t xml:space="preserve"> on the next two tab pages (Applications Tab and Sc4enarios Tab). </w:t>
+        <w:t xml:space="preserve"> on the </w:t>
+      </w:r>
+      <w:r>
+        <w:t>following</w:t>
+      </w:r>
+      <w:r>
+        <w:t xml:space="preserve"> </w:t>
+      </w:r>
+      <w:proofErr w:type="gramStart"/>
+      <w:r>
+        <w:t>two tab</w:t>
+      </w:r>
+      <w:proofErr w:type="gramEnd"/>
+      <w:r>
+        <w:t xml:space="preserve"> pages (Applications Tab and Sc4enarios Tab). </w:t>
       </w:r>
     </w:p>
     <w:p/>
@@ -2029,8 +2152,13 @@
         <w:t>lb.</w:t>
       </w:r>
       <w:r>
-        <w:t>/acre or kg/ha</w:t>
-      </w:r>
+        <w:t>/acre or kg/</w:t>
+      </w:r>
+      <w:proofErr w:type="gramStart"/>
+      <w:r>
+        <w:t>ha</w:t>
+      </w:r>
+      <w:proofErr w:type="gramEnd"/>
     </w:p>
     <w:p>
       <w:pPr>
@@ -2106,7 +2234,21 @@
         </w:numPr>
       </w:pPr>
       <w:r>
-        <w:t>Date can be the integer number of days after emergence, maturity or harvest. Negative values are used to indicate days before and positive values indicate day after. Absolute dates are specified by the format Mon/Day where Mon and Day are integers (e.g., March 23 is 3/23). Absolute date can be optionally specified with a year as for example 3/23/1991. In this case, the application would only be applied during the year 1991.  For all other cases where year is not specified, applications occur every year of  the simulation.</w:t>
+        <w:t xml:space="preserve">Date can be the integer number of days after emergence, </w:t>
+      </w:r>
+      <w:proofErr w:type="gramStart"/>
+      <w:r>
+        <w:t>maturity</w:t>
+      </w:r>
+      <w:proofErr w:type="gramEnd"/>
+      <w:r>
+        <w:t xml:space="preserve"> or harvest. Negative values are used to indicate days before and positive values indicate day after. Absolute dates are specified by the format Mon/Day where Mon and Day are integers (e.g., March 23 is 3/23). Absolute date can be optionally specified with a year as for example 3/23/1991. In this case, the application would only be applied during the year 1991.  For all other cases where year is not specified, applications occur every year </w:t>
+      </w:r>
+      <w:r>
+        <w:t>of the</w:t>
+      </w:r>
+      <w:r>
+        <w:t xml:space="preserve"> simulation.</w:t>
       </w:r>
     </w:p>
     <w:p>
@@ -2145,7 +2287,31 @@
         <w:t>0.</w:t>
       </w:r>
       <w:r>
-        <w:t>Select the split for the T-band option if  applicable. This specifies what fraction of pesticide resides in the upper 2 cm of the soil during a T-band application.</w:t>
+        <w:t xml:space="preserve">Select the split for the T-band option </w:t>
+      </w:r>
+      <w:r>
+        <w:t>if applicable</w:t>
+      </w:r>
+      <w:r>
+        <w:t xml:space="preserve">. This specifies what fraction of </w:t>
+      </w:r>
+      <w:r>
+        <w:t xml:space="preserve">the </w:t>
+      </w:r>
+      <w:r>
+        <w:t xml:space="preserve">pesticide </w:t>
+      </w:r>
+      <w:r>
+        <w:t xml:space="preserve">application </w:t>
+      </w:r>
+      <w:r>
+        <w:t>reside</w:t>
+      </w:r>
+      <w:r>
+        <w:t>s</w:t>
+      </w:r>
+      <w:r>
+        <w:t xml:space="preserve"> in the upper 2 cm of the soil during a T-band application.</w:t>
       </w:r>
     </w:p>
     <w:p>
@@ -2184,7 +2350,15 @@
         <w:t xml:space="preserve"> to spray drift</w:t>
       </w:r>
       <w:r>
-        <w:t xml:space="preserve">. Standard buffer attenuation are pre-calculated in the Watershed/Waterbody file so no additional external work is needed to obtain these values. </w:t>
+        <w:t xml:space="preserve">. Standard buffer attenuation </w:t>
+      </w:r>
+      <w:proofErr w:type="gramStart"/>
+      <w:r>
+        <w:t>are</w:t>
+      </w:r>
+      <w:proofErr w:type="gramEnd"/>
+      <w:r>
+        <w:t xml:space="preserve"> pre-calculated in the Watershed/Waterbody file so no additional external work is needed to obtain these values. </w:t>
       </w:r>
     </w:p>
     <w:p>
@@ -2196,7 +2370,13 @@
         </w:numPr>
       </w:pPr>
       <w:r>
-        <w:t>Choose the Period of the application. This normally will be set to 1, which means applications occur every 1 year.  A value of 3 would mean applications occur once every  three years, and so on.</w:t>
+        <w:t xml:space="preserve">Choose the Period of the application. This normally will be set to 1, which means applications occur every 1 year.  A value of 3 would mean applications occur once </w:t>
+      </w:r>
+      <w:r>
+        <w:t>every three</w:t>
+      </w:r>
+      <w:r>
+        <w:t xml:space="preserve"> years, and so on.</w:t>
       </w:r>
     </w:p>
     <w:p>
@@ -2208,7 +2388,33 @@
         </w:numPr>
       </w:pPr>
       <w:r>
-        <w:t>Choose the Lag time. This is the start year for the applications. Normally th lag would be zero which mean that the applications are not lagged and occur on the first year of  the simulation. A value of one would mean that application are delayed one year and then start on the second year of the simulation.  The combination of Period and Lag allow users to develop more complex application schemes that vary from year to year.</w:t>
+        <w:t xml:space="preserve">Choose the Lag time. This is the start year for the applications. Normally </w:t>
+      </w:r>
+      <w:proofErr w:type="spellStart"/>
+      <w:r>
+        <w:t>th</w:t>
+      </w:r>
+      <w:proofErr w:type="spellEnd"/>
+      <w:r>
+        <w:t xml:space="preserve"> lag would be zero which mean that the applications are not lagged and occur on the first year </w:t>
+      </w:r>
+      <w:r>
+        <w:t>of the</w:t>
+      </w:r>
+      <w:r>
+        <w:t xml:space="preserve"> simulation. A value of one would mean that application </w:t>
+      </w:r>
+      <w:r>
+        <w:t>is</w:t>
+      </w:r>
+      <w:r>
+        <w:t xml:space="preserve"> delayed one year and then </w:t>
+      </w:r>
+      <w:r>
+        <w:t xml:space="preserve">would </w:t>
+      </w:r>
+      <w:r>
+        <w:t>start on the second year of the simulation.  The combination of Period and Lag allow users to develop more complex application schemes that vary from year to year.</w:t>
       </w:r>
     </w:p>
     <w:p>
@@ -2420,7 +2626,15 @@
         <w:t>Minimum Days Between Application</w:t>
       </w:r>
       <w:r>
-        <w:t xml:space="preserve"> is the legal minimum number of days between applications when multiple applications per season are allowed. Note: To get maximum effectiveness from this routine the applications dates in the Application Table should be greater than this minimum. </w:t>
+        <w:t xml:space="preserve"> is the legal minimum number of days between applications when multiple applications per season are allowed. Note: To get maximum effectiveness from this routine the applications </w:t>
+      </w:r>
+      <w:proofErr w:type="gramStart"/>
+      <w:r>
+        <w:t>dates</w:t>
+      </w:r>
+      <w:proofErr w:type="gramEnd"/>
+      <w:r>
+        <w:t xml:space="preserve"> in the Application Table should be greater than this minimum. </w:t>
       </w:r>
     </w:p>
     <w:p>
@@ -2452,9 +2666,9 @@
           <w:noProof/>
         </w:rPr>
         <w:drawing>
-          <wp:inline distT="0" distB="0" distL="0" distR="0" wp14:anchorId="40CB692B" wp14:editId="289CE3CB">
-            <wp:extent cx="5610458" cy="3154680"/>
-            <wp:effectExtent l="0" t="0" r="9525" b="7620"/>
+          <wp:inline distT="0" distB="0" distL="0" distR="0" wp14:anchorId="40CB692B" wp14:editId="359CEC07">
+            <wp:extent cx="6775913" cy="3810000"/>
+            <wp:effectExtent l="0" t="0" r="6350" b="0"/>
             <wp:docPr id="13" name="Picture 13" descr="Graphical user interface, application, Word&#10;&#10;Description automatically generated"/>
             <wp:cNvGraphicFramePr>
               <a:graphicFrameLocks xmlns:a="http://schemas.openxmlformats.org/drawingml/2006/main" noChangeAspect="1"/>
@@ -2484,7 +2698,7 @@
                   <pic:spPr bwMode="auto">
                     <a:xfrm>
                       <a:off x="0" y="0"/>
-                      <a:ext cx="5614683" cy="3157056"/>
+                      <a:ext cx="6791709" cy="3818882"/>
                     </a:xfrm>
                     <a:prstGeom prst="rect">
                       <a:avLst/>
@@ -2531,6 +2745,7 @@
         <w:pStyle w:val="Heading3"/>
       </w:pPr>
       <w:r>
+        <w:lastRenderedPageBreak/>
         <w:t>Scenarios Page</w:t>
       </w:r>
     </w:p>
@@ -2548,11 +2763,7 @@
         <w:t xml:space="preserve">.  Here you specify all the scenarios that are used with the pesticide application that you specified on the Applications Tab. </w:t>
       </w:r>
       <w:r>
-        <w:t xml:space="preserve">Scenarios can be </w:t>
-      </w:r>
-      <w:r>
-        <w:lastRenderedPageBreak/>
-        <w:t xml:space="preserve">added to the scheme by pushing the </w:t>
+        <w:t xml:space="preserve">Scenarios can be added to the scheme by pushing the </w:t>
       </w:r>
       <w:r>
         <w:rPr>
@@ -2606,17 +2817,16 @@
       </w:r>
     </w:p>
     <w:p/>
-    <w:p/>
     <w:p>
       <w:r>
         <w:rPr>
           <w:noProof/>
         </w:rPr>
         <w:drawing>
-          <wp:inline distT="0" distB="0" distL="0" distR="0" wp14:anchorId="25227DF4" wp14:editId="754B2168">
-            <wp:extent cx="5943600" cy="4873625"/>
-            <wp:effectExtent l="0" t="0" r="0" b="3175"/>
-            <wp:docPr id="8" name="Picture 8"/>
+          <wp:inline distT="0" distB="0" distL="0" distR="0" wp14:anchorId="06F98907" wp14:editId="17EF67B4">
+            <wp:extent cx="5522345" cy="4495165"/>
+            <wp:effectExtent l="0" t="0" r="2540" b="635"/>
+            <wp:docPr id="4" name="Picture 4"/>
             <wp:cNvGraphicFramePr>
               <a:graphicFrameLocks xmlns:a="http://schemas.openxmlformats.org/drawingml/2006/main" noChangeAspect="1"/>
             </wp:cNvGraphicFramePr>
@@ -2636,7 +2846,7 @@
                   <pic:spPr>
                     <a:xfrm>
                       <a:off x="0" y="0"/>
-                      <a:ext cx="5943600" cy="4873625"/>
+                      <a:ext cx="5526264" cy="4498355"/>
                     </a:xfrm>
                     <a:prstGeom prst="rect">
                       <a:avLst/>
@@ -2649,6 +2859,7 @@
         </w:drawing>
       </w:r>
     </w:p>
+    <w:p/>
     <w:p>
       <w:pPr>
         <w:pStyle w:val="Caption"/>
@@ -2806,7 +3017,15 @@
         <w:t>This opens and closes a tab page with some features that are not typically used</w:t>
       </w:r>
       <w:r>
-        <w:t xml:space="preserve"> but may be of interest in advanced work. Users of these features should be expertly familiar with the PRZM5/VVWM theoretical documentation. A brief summary of the features are given here:</w:t>
+        <w:t xml:space="preserve"> but may be of interest in advanced work. Users of these features should be expertly familiar with the PRZM5/VVWM theoretical documentation. A brief summary of the features </w:t>
+      </w:r>
+      <w:proofErr w:type="gramStart"/>
+      <w:r>
+        <w:t>are</w:t>
+      </w:r>
+      <w:proofErr w:type="gramEnd"/>
+      <w:r>
+        <w:t xml:space="preserve"> given here:</w:t>
       </w:r>
     </w:p>
     <w:p>
@@ -2818,7 +3037,15 @@
         <w:t>Adjust CN for Soil Moisture</w:t>
       </w:r>
       <w:r>
-        <w:t xml:space="preserve">- normally in PWC, the curve number is a adjusted for with higher curve numbers occurring as soil moisture increases, but for some validation or sensitivity analyses it may be required to fix the curve number at the known input value. Unchecking this box will fix the daily curve numbers to the input values without further adjustment based on moisture. </w:t>
+        <w:t xml:space="preserve">- normally in PWC, the curve number is </w:t>
+      </w:r>
+      <w:proofErr w:type="gramStart"/>
+      <w:r>
+        <w:t>a</w:t>
+      </w:r>
+      <w:proofErr w:type="gramEnd"/>
+      <w:r>
+        <w:t xml:space="preserve"> adjusted for with higher curve numbers occurring as soil moisture increases, but for some validation or sensitivity analyses it may be required to fix the curve number at the known input value. Unchecking this box will fix the daily curve numbers to the input values without further adjustment based on moisture. </w:t>
       </w:r>
     </w:p>
     <w:p>
@@ -2843,7 +3070,15 @@
         <w:t>Q10</w:t>
       </w:r>
       <w:r>
-        <w:t xml:space="preserve">- by default PRZM and VVWM change degradation by a factior of 2 for every 10°C increase in temperature. This Q10 value can be altered by entering a </w:t>
+        <w:t xml:space="preserve">- by default PRZM and VVWM change degradation by a </w:t>
+      </w:r>
+      <w:proofErr w:type="spellStart"/>
+      <w:r>
+        <w:t>factior</w:t>
+      </w:r>
+      <w:proofErr w:type="spellEnd"/>
+      <w:r>
+        <w:t xml:space="preserve"> of 2 for every 10°C increase in temperature. This Q10 value can be altered by entering a </w:t>
       </w:r>
       <w:r>
         <w:t>value in this box.</w:t>
@@ -2859,7 +3094,25 @@
         <w:t>Use Freundlich Isotherm</w:t>
       </w:r>
       <w:r>
-        <w:t>- this will allow the use of the Freundlich exponents (N on this same tab page) and nonlinear sorption will be simulated in the PRZM portion of PWC. Non linear sorption is not simulated in VVWM. Use of this feature may thus be most appropriate for groundwater estimates.</w:t>
+        <w:t>- this will allow the use of the Freundlich exponents (N on this same tab page</w:t>
+      </w:r>
+      <w:proofErr w:type="gramStart"/>
+      <w:r>
+        <w:t>)</w:t>
+      </w:r>
+      <w:proofErr w:type="gramEnd"/>
+      <w:r>
+        <w:t xml:space="preserve"> and nonlinear sorption will be simulated in the PRZM portion of PWC. </w:t>
+      </w:r>
+      <w:proofErr w:type="spellStart"/>
+      <w:proofErr w:type="gramStart"/>
+      <w:r>
+        <w:t>Non linear</w:t>
+      </w:r>
+      <w:proofErr w:type="spellEnd"/>
+      <w:proofErr w:type="gramEnd"/>
+      <w:r>
+        <w:t xml:space="preserve"> sorption is not simulated in VVWM. Use of this feature may thus be most appropriate for groundwater estimates.</w:t>
       </w:r>
     </w:p>
     <w:bookmarkEnd w:id="6"/>
@@ -2891,7 +3144,23 @@
         <w:t>Sub Time Steps</w:t>
       </w:r>
       <w:r>
-        <w:t>- when using Nonlinear and Nonequilibrium option, the program may become unstable and imprecise if large time steps like for the 1-day default that PRZM uses. This option allow the time step to be subdivided by the factor entered here. By default this value is set to 1, as normal PRZM runs do not have stability problems.</w:t>
+        <w:t xml:space="preserve">- when using Nonlinear and Nonequilibrium option, the program may become unstable and imprecise if large time steps like for the 1-day default that PRZM uses. This option </w:t>
+      </w:r>
+      <w:proofErr w:type="gramStart"/>
+      <w:r>
+        <w:t>allow</w:t>
+      </w:r>
+      <w:proofErr w:type="gramEnd"/>
+      <w:r>
+        <w:t xml:space="preserve"> the time step to be subdivided by the factor entered here. By </w:t>
+      </w:r>
+      <w:proofErr w:type="gramStart"/>
+      <w:r>
+        <w:t>default</w:t>
+      </w:r>
+      <w:proofErr w:type="gramEnd"/>
+      <w:r>
+        <w:t xml:space="preserve"> this value is set to 1, as normal PRZM runs do not have stability problems.</w:t>
       </w:r>
     </w:p>
     <w:p>
@@ -2915,7 +3184,15 @@
         <w:t>Nonequilibrium and Freundlich Parameters</w:t>
       </w:r>
       <w:r>
-        <w:t>- See PRZM/VVWM  documentation for explanation of  these parameters.</w:t>
+        <w:t>- See PRZM/</w:t>
+      </w:r>
+      <w:proofErr w:type="gramStart"/>
+      <w:r>
+        <w:t>VVWM  documentation</w:t>
+      </w:r>
+      <w:proofErr w:type="gramEnd"/>
+      <w:r>
+        <w:t xml:space="preserve"> for explanation of  these parameters.</w:t>
       </w:r>
     </w:p>
     <w:p>
@@ -2931,9 +3208,14 @@
       </w:r>
       <w:bookmarkStart w:id="7" w:name="_Hlk129247366"/>
       <w:r>
-        <w:t>– delivers respective output to output file</w:t>
+        <w:t xml:space="preserve">– delivers respective output to output </w:t>
+      </w:r>
+      <w:proofErr w:type="gramStart"/>
+      <w:r>
+        <w:t>file</w:t>
       </w:r>
       <w:bookmarkEnd w:id="7"/>
+      <w:proofErr w:type="gramEnd"/>
     </w:p>
     <w:p>
       <w:r>
@@ -2944,8 +3226,13 @@
         <w:t>Pesticide Mass in Equilibrium Region</w:t>
       </w:r>
       <w:r>
-        <w:t>– delivers respective output to output file</w:t>
-      </w:r>
+        <w:t xml:space="preserve">– delivers respective output to output </w:t>
+      </w:r>
+      <w:proofErr w:type="gramStart"/>
+      <w:r>
+        <w:t>file</w:t>
+      </w:r>
+      <w:proofErr w:type="gramEnd"/>
     </w:p>
     <w:p>
       <w:r>
@@ -2956,8 +3243,13 @@
         <w:t>Make HED files</w:t>
       </w:r>
       <w:r>
-        <w:t>- produces output files for use by HED</w:t>
-      </w:r>
+        <w:t xml:space="preserve">- produces output files for use by </w:t>
+      </w:r>
+      <w:proofErr w:type="gramStart"/>
+      <w:r>
+        <w:t>HED</w:t>
+      </w:r>
+      <w:proofErr w:type="gramEnd"/>
     </w:p>
     <w:p>
       <w:r>
@@ -2999,7 +3291,15 @@
     </w:p>
     <w:p>
       <w:r>
-        <w:t>This toggles the Optional Output Tab Page. Normally the PWC3 creates a single output file summarizing all batch runs. However, users can find more output by using this tab page.  Checking the boxes provides the most common output which appears in a file with a ZTS extension. These are time series files giving daily values for the selected parameters. Additionally more obscure output can be obtained by specifying the parameter fields in the table, which has the same traditional PRZM definitions. See PRZM5/VVWM manual for details.</w:t>
+        <w:t xml:space="preserve">This toggles the Optional Output Tab Page. Normally the PWC3 creates a single output file summarizing all batch runs. However, users can find more output by using this tab page.  Checking the boxes provides the most common output which appears in a file with a ZTS extension. These are time series files giving daily values for the selected parameters. </w:t>
+      </w:r>
+      <w:proofErr w:type="gramStart"/>
+      <w:r>
+        <w:t>Additionally</w:t>
+      </w:r>
+      <w:proofErr w:type="gramEnd"/>
+      <w:r>
+        <w:t xml:space="preserve"> more obscure output can be obtained by specifying the parameter fields in the table, which has the same traditional PRZM definitions. See PRZM5/VVWM manual for details.</w:t>
       </w:r>
       <w:r>
         <w:t xml:space="preserve">  </w:t>
@@ -3013,63 +3313,91 @@
       <w:r>
         <w:t xml:space="preserve"> </w:t>
       </w:r>
+      <w:proofErr w:type="gramStart"/>
       <w:r>
         <w:rPr>
           <w:i/>
           <w:iCs/>
         </w:rPr>
-        <w:t>_wb</w:t>
-      </w:r>
+        <w:t>_</w:t>
+      </w:r>
+      <w:proofErr w:type="spellStart"/>
       <w:r>
         <w:rPr>
           <w:i/>
           <w:iCs/>
         </w:rPr>
-        <w:t>.OUT</w:t>
-      </w:r>
-      <w:r>
-        <w:t xml:space="preserve"> </w:t>
-      </w:r>
-      <w:r>
-        <w:t>. Separate files will be produced for Degradates.</w:t>
-      </w:r>
-    </w:p>
-    <w:p/>
-    <w:p>
-      <w:pPr>
-        <w:pStyle w:val="Heading2"/>
-      </w:pPr>
-      <w:r>
-        <w:t>Toggle Scenario Examiner</w:t>
-      </w:r>
-    </w:p>
-    <w:p>
-      <w:r>
-        <w:t xml:space="preserve">This opens the Scenario Examiner Page. This page allows a user to create or edit or inspect a scenario. To create a scenario, fill out the required fields and then push the </w:t>
-      </w:r>
-      <w:bookmarkStart w:id="8" w:name="_Hlk129251314"/>
-      <w:r>
-        <w:rPr>
-          <w:b/>
-          <w:bCs/>
-        </w:rPr>
-        <w:t>Push Here to Save the Scenario</w:t>
-      </w:r>
-      <w:r>
-        <w:t xml:space="preserve"> button.</w:t>
-      </w:r>
-      <w:bookmarkEnd w:id="8"/>
-      <w:r>
-        <w:t xml:space="preserve"> To inspect or edit an existing scenario, push the  </w:t>
-      </w:r>
-      <w:r>
-        <w:rPr>
-          <w:b/>
-          <w:bCs/>
+        <w:t>wb</w:t>
+      </w:r>
+      <w:r>
+        <w:rPr>
           <w:i/>
           <w:iCs/>
         </w:rPr>
-        <w:t>Push Here to Examine Scenario</w:t>
+        <w:t>.OUT</w:t>
+      </w:r>
+      <w:proofErr w:type="spellEnd"/>
+      <w:r>
+        <w:t xml:space="preserve"> </w:t>
+      </w:r>
+      <w:r>
+        <w:t>.</w:t>
+      </w:r>
+      <w:proofErr w:type="gramEnd"/>
+      <w:r>
+        <w:t xml:space="preserve"> Separate files will be produced for Degradates.</w:t>
+      </w:r>
+    </w:p>
+    <w:p/>
+    <w:p>
+      <w:pPr>
+        <w:pStyle w:val="Heading2"/>
+      </w:pPr>
+      <w:r>
+        <w:t>Toggle Scenario Examiner</w:t>
+      </w:r>
+    </w:p>
+    <w:p>
+      <w:r>
+        <w:t xml:space="preserve">This opens the Scenario Examiner Page. This page allows a user to create or edit or inspect a scenario. To create a scenario, fill out the required fields and then push the </w:t>
+      </w:r>
+      <w:bookmarkStart w:id="8" w:name="_Hlk129251314"/>
+      <w:r>
+        <w:rPr>
+          <w:b/>
+          <w:bCs/>
+        </w:rPr>
+        <w:t>Push Here to Save the Scenario</w:t>
+      </w:r>
+      <w:r>
+        <w:t xml:space="preserve"> button.</w:t>
+      </w:r>
+      <w:bookmarkEnd w:id="8"/>
+      <w:r>
+        <w:t xml:space="preserve"> To inspect or edit an existing scenario, push </w:t>
+      </w:r>
+      <w:proofErr w:type="gramStart"/>
+      <w:r>
+        <w:t xml:space="preserve">the  </w:t>
+      </w:r>
+      <w:r>
+        <w:rPr>
+          <w:b/>
+          <w:bCs/>
+          <w:i/>
+          <w:iCs/>
+        </w:rPr>
+        <w:t>Push</w:t>
+      </w:r>
+      <w:proofErr w:type="gramEnd"/>
+      <w:r>
+        <w:rPr>
+          <w:b/>
+          <w:bCs/>
+          <w:i/>
+          <w:iCs/>
+        </w:rPr>
+        <w:t xml:space="preserve"> Here to Examine Scenario</w:t>
       </w:r>
       <w:r>
         <w:t xml:space="preserve"> button. </w:t>
@@ -3233,10 +3561,7 @@
         <w:t xml:space="preserve">delete rows </w:t>
       </w:r>
       <w:r>
-        <w:t>by pushing the delete (X) button on the far right</w:t>
-      </w:r>
-      <w:r>
-        <w:t xml:space="preserve"> Each row represents a soil layer with uniform properties with the properties that follow</w:t>
+        <w:t>by pushing the delete (X) button on the far right Each row represents a soil layer with uniform properties with the properties that follow</w:t>
       </w:r>
       <w:r>
         <w:t>:</w:t>
@@ -3314,7 +3639,11 @@
         <w:t xml:space="preserve">Waterbody </w:t>
       </w:r>
       <w:r>
-        <w:t xml:space="preserve">button. To inspect or edit an existing waterbody, push the  </w:t>
+        <w:t xml:space="preserve">button. To inspect or edit an existing waterbody, push </w:t>
+      </w:r>
+      <w:proofErr w:type="gramStart"/>
+      <w:r>
+        <w:t xml:space="preserve">the  </w:t>
       </w:r>
       <w:r>
         <w:rPr>
@@ -3323,8 +3652,9 @@
           <w:i/>
           <w:iCs/>
         </w:rPr>
-        <w:t xml:space="preserve">Push Here to Examine </w:t>
-      </w:r>
+        <w:t>Push</w:t>
+      </w:r>
+      <w:proofErr w:type="gramEnd"/>
       <w:r>
         <w:rPr>
           <w:b/>
@@ -3332,44 +3662,8 @@
           <w:i/>
           <w:iCs/>
         </w:rPr>
-        <w:t>Waterbody</w:t>
-      </w:r>
-      <w:r>
-        <w:t xml:space="preserve"> button.  The waterbody will be loaded, and the fields populated. When finished save the waterbody with the</w:t>
-      </w:r>
-      <w:r>
-        <w:rPr>
-          <w:b/>
-          <w:bCs/>
-        </w:rPr>
-        <w:t xml:space="preserve"> Push Here to Save the </w:t>
-      </w:r>
-      <w:r>
-        <w:rPr>
-          <w:b/>
-          <w:bCs/>
-        </w:rPr>
-        <w:t>Waterbody</w:t>
-      </w:r>
-      <w:r>
-        <w:t xml:space="preserve"> button.</w:t>
-      </w:r>
-      <w:r>
-        <w:t xml:space="preserve"> </w:t>
-      </w:r>
-    </w:p>
-    <w:p>
-      <w:r>
-        <w:t>Figure 10 shows an example of a loaded watershed file. A brief description of the parameters</w:t>
-      </w:r>
-      <w:r>
-        <w:t xml:space="preserve"> </w:t>
-      </w:r>
-      <w:r>
-        <w:t xml:space="preserve">on this tab page are given here, and details of the parameters including their theoretical basis can be found in the PRZM/VVM documentation (Young, 2023).  </w:t>
-      </w:r>
-    </w:p>
-    <w:p>
+        <w:t xml:space="preserve"> Here to Examine </w:t>
+      </w:r>
       <w:r>
         <w:rPr>
           <w:b/>
@@ -3377,16 +3671,44 @@
           <w:i/>
           <w:iCs/>
         </w:rPr>
-        <w:t>Simulation Type</w:t>
-      </w:r>
-      <w:r>
-        <w:t xml:space="preserve">: this is an indicator for how water flow through the waterbody is simulated. </w:t>
-      </w:r>
-    </w:p>
-    <w:p>
-      <w:pPr>
-        <w:ind w:left="450"/>
-      </w:pPr>
+        <w:t>Waterbody</w:t>
+      </w:r>
+      <w:r>
+        <w:t xml:space="preserve"> button.  The waterbody will be loaded, and the fields populated. When finished save the waterbody with the</w:t>
+      </w:r>
+      <w:r>
+        <w:rPr>
+          <w:b/>
+          <w:bCs/>
+        </w:rPr>
+        <w:t xml:space="preserve"> Push Here to Save the </w:t>
+      </w:r>
+      <w:r>
+        <w:rPr>
+          <w:b/>
+          <w:bCs/>
+        </w:rPr>
+        <w:t>Waterbody</w:t>
+      </w:r>
+      <w:r>
+        <w:t xml:space="preserve"> button.</w:t>
+      </w:r>
+      <w:r>
+        <w:t xml:space="preserve"> </w:t>
+      </w:r>
+    </w:p>
+    <w:p>
+      <w:r>
+        <w:t>Figure 10 shows an example of a loaded watershed file. A brief description of the parameters</w:t>
+      </w:r>
+      <w:r>
+        <w:t xml:space="preserve"> </w:t>
+      </w:r>
+      <w:r>
+        <w:t xml:space="preserve">on this tab page are given here, and details of the parameters including their theoretical basis can be found in the PRZM/VVM documentation (Young, 2023).  </w:t>
+      </w:r>
+    </w:p>
+    <w:p>
       <w:r>
         <w:rPr>
           <w:b/>
@@ -3394,8 +3716,16 @@
           <w:i/>
           <w:iCs/>
         </w:rPr>
-        <w:t xml:space="preserve">Simulation Type </w:t>
-      </w:r>
+        <w:t>Simulation Type</w:t>
+      </w:r>
+      <w:r>
+        <w:t xml:space="preserve">: this is an indicator for how water flow through the waterbody is simulated. </w:t>
+      </w:r>
+    </w:p>
+    <w:p>
+      <w:pPr>
+        <w:ind w:left="450"/>
+      </w:pPr>
       <w:r>
         <w:rPr>
           <w:b/>
@@ -3403,110 +3733,8 @@
           <w:i/>
           <w:iCs/>
         </w:rPr>
-        <w:t>1</w:t>
-      </w:r>
-      <w:r>
-        <w:rPr>
-          <w:b/>
-          <w:bCs/>
-        </w:rPr>
-        <w:t xml:space="preserve"> </w:t>
-      </w:r>
-      <w:r>
-        <w:t xml:space="preserve">will simulate a varying volume water body where the volume of the waterbody will fluctuate depending on the water amounts entering and exiting the body. Water will overflow </w:t>
-      </w:r>
-      <w:r>
-        <w:t>and</w:t>
-      </w:r>
-      <w:r>
-        <w:t xml:space="preserve"> exit the system if the entering water </w:t>
-      </w:r>
-      <w:r>
-        <w:t>exceeds the</w:t>
-      </w:r>
-      <w:r>
-        <w:rPr>
-          <w:b/>
-          <w:bCs/>
-        </w:rPr>
-        <w:t xml:space="preserve"> Maximum Depth</w:t>
-      </w:r>
-      <w:r>
-        <w:rPr>
-          <w:b/>
-          <w:bCs/>
-        </w:rPr>
-        <w:t xml:space="preserve"> </w:t>
-      </w:r>
-      <w:r>
-        <w:t>(parameterized in the first column of boxes)</w:t>
-      </w:r>
-      <w:r>
-        <w:t xml:space="preserve">. </w:t>
-      </w:r>
-      <w:r>
-        <w:t>Water can enter the system by runoff from the adjacent field</w:t>
-      </w:r>
-      <w:r>
-        <w:t>,</w:t>
-      </w:r>
-      <w:r>
-        <w:t xml:space="preserve"> direct precipitation</w:t>
-      </w:r>
-      <w:r>
-        <w:t xml:space="preserve">, or by </w:t>
-      </w:r>
-      <w:r>
-        <w:rPr>
-          <w:b/>
-          <w:bCs/>
-        </w:rPr>
-        <w:t>B</w:t>
-      </w:r>
-      <w:r>
-        <w:rPr>
-          <w:b/>
-          <w:bCs/>
-        </w:rPr>
-        <w:t>ase</w:t>
-      </w:r>
-      <w:r>
-        <w:rPr>
-          <w:b/>
-          <w:bCs/>
-        </w:rPr>
-        <w:t xml:space="preserve"> F</w:t>
-      </w:r>
-      <w:r>
-        <w:rPr>
-          <w:b/>
-          <w:bCs/>
-        </w:rPr>
-        <w:t>low</w:t>
-      </w:r>
-      <w:r>
-        <w:t xml:space="preserve"> (see box below)</w:t>
-      </w:r>
-      <w:r>
-        <w:t xml:space="preserve">. </w:t>
-      </w:r>
-      <w:r>
-        <w:t>Water can exit the system by overflow and evaporation. PRZM/VVWM sets a minimum water depth to 10</w:t>
-      </w:r>
-      <w:r>
-        <w:rPr>
-          <w:vertAlign w:val="superscript"/>
-        </w:rPr>
-        <w:t>-8</w:t>
-      </w:r>
-      <w:r>
-        <w:t xml:space="preserve"> meters (essentially zero) to prevent numerical errors and divide-by-zero issues.</w:t>
-      </w:r>
-    </w:p>
-    <w:p>
-      <w:pPr>
-        <w:ind w:left="450"/>
-      </w:pPr>
+        <w:t xml:space="preserve">Simulation Type </w:t>
+      </w:r>
       <w:r>
         <w:rPr>
           <w:b/>
@@ -3514,8 +3742,110 @@
           <w:i/>
           <w:iCs/>
         </w:rPr>
-        <w:t xml:space="preserve">Simulation Type </w:t>
-      </w:r>
+        <w:t>1</w:t>
+      </w:r>
+      <w:r>
+        <w:rPr>
+          <w:b/>
+          <w:bCs/>
+        </w:rPr>
+        <w:t xml:space="preserve"> </w:t>
+      </w:r>
+      <w:r>
+        <w:t xml:space="preserve">will simulate a varying volume water body where the volume of the waterbody will fluctuate depending on the water amounts entering and exiting the body. Water will overflow </w:t>
+      </w:r>
+      <w:r>
+        <w:t>and</w:t>
+      </w:r>
+      <w:r>
+        <w:t xml:space="preserve"> exit the system if the entering water </w:t>
+      </w:r>
+      <w:r>
+        <w:t>exceeds the</w:t>
+      </w:r>
+      <w:r>
+        <w:rPr>
+          <w:b/>
+          <w:bCs/>
+        </w:rPr>
+        <w:t xml:space="preserve"> Maximum Depth</w:t>
+      </w:r>
+      <w:r>
+        <w:rPr>
+          <w:b/>
+          <w:bCs/>
+        </w:rPr>
+        <w:t xml:space="preserve"> </w:t>
+      </w:r>
+      <w:r>
+        <w:t>(parameterized in the first column of boxes)</w:t>
+      </w:r>
+      <w:r>
+        <w:t xml:space="preserve">. </w:t>
+      </w:r>
+      <w:r>
+        <w:t>Water can enter the system by runoff from the adjacent field</w:t>
+      </w:r>
+      <w:r>
+        <w:t>,</w:t>
+      </w:r>
+      <w:r>
+        <w:t xml:space="preserve"> direct precipitation</w:t>
+      </w:r>
+      <w:r>
+        <w:t xml:space="preserve">, or by </w:t>
+      </w:r>
+      <w:r>
+        <w:rPr>
+          <w:b/>
+          <w:bCs/>
+        </w:rPr>
+        <w:t>B</w:t>
+      </w:r>
+      <w:r>
+        <w:rPr>
+          <w:b/>
+          <w:bCs/>
+        </w:rPr>
+        <w:t>ase</w:t>
+      </w:r>
+      <w:r>
+        <w:rPr>
+          <w:b/>
+          <w:bCs/>
+        </w:rPr>
+        <w:t xml:space="preserve"> F</w:t>
+      </w:r>
+      <w:r>
+        <w:rPr>
+          <w:b/>
+          <w:bCs/>
+        </w:rPr>
+        <w:t>low</w:t>
+      </w:r>
+      <w:r>
+        <w:t xml:space="preserve"> (see box below)</w:t>
+      </w:r>
+      <w:r>
+        <w:t xml:space="preserve">. </w:t>
+      </w:r>
+      <w:r>
+        <w:t>Water can exit the system by overflow and evaporation. PRZM/VVWM sets a minimum water depth to 10</w:t>
+      </w:r>
+      <w:r>
+        <w:rPr>
+          <w:vertAlign w:val="superscript"/>
+        </w:rPr>
+        <w:t>-8</w:t>
+      </w:r>
+      <w:r>
+        <w:t xml:space="preserve"> meters (essentially zero) to prevent numerical errors and divide-by-zero issues.</w:t>
+      </w:r>
+    </w:p>
+    <w:p>
+      <w:pPr>
+        <w:ind w:left="450"/>
+      </w:pPr>
       <w:r>
         <w:rPr>
           <w:b/>
@@ -3523,46 +3853,8 @@
           <w:i/>
           <w:iCs/>
         </w:rPr>
-        <w:t>2</w:t>
-      </w:r>
-      <w:r>
-        <w:t xml:space="preserve"> keeps the waterbody at a constant volume and water does not enter or exit the water body. Water losses by evaporation losses also do not occur. Chemical mass associated with any incoming water does enter the system. This could be conceived </w:t>
-      </w:r>
-      <w:r>
-        <w:t>by assuming that</w:t>
-      </w:r>
-      <w:r>
-        <w:t xml:space="preserve"> entering runoff </w:t>
-      </w:r>
-      <w:r>
-        <w:t xml:space="preserve">and direct precipitation </w:t>
-      </w:r>
-      <w:r>
-        <w:t>exactly matches the evaporating water</w:t>
-      </w:r>
-      <w:r>
-        <w:t>, thus</w:t>
-      </w:r>
-      <w:r>
-        <w:t xml:space="preserve"> </w:t>
-      </w:r>
-      <w:r>
-        <w:t xml:space="preserve">keeping </w:t>
-      </w:r>
-      <w:r>
-        <w:t xml:space="preserve">volume </w:t>
-      </w:r>
-      <w:r>
-        <w:t>constant</w:t>
-      </w:r>
-      <w:r>
-        <w:t>.</w:t>
-      </w:r>
-    </w:p>
-    <w:p>
-      <w:pPr>
-        <w:ind w:left="450"/>
-      </w:pPr>
+        <w:t xml:space="preserve">Simulation Type </w:t>
+      </w:r>
       <w:r>
         <w:rPr>
           <w:b/>
@@ -3570,8 +3862,46 @@
           <w:i/>
           <w:iCs/>
         </w:rPr>
-        <w:t xml:space="preserve">Simulation Type </w:t>
-      </w:r>
+        <w:t>2</w:t>
+      </w:r>
+      <w:r>
+        <w:t xml:space="preserve"> keeps the waterbody at a constant volume and water does not enter or exit the water body. Water losses by evaporation losses also do not occur. Chemical mass associated with any incoming water does enter the system. This could be conceived </w:t>
+      </w:r>
+      <w:r>
+        <w:t>by assuming that</w:t>
+      </w:r>
+      <w:r>
+        <w:t xml:space="preserve"> entering runoff </w:t>
+      </w:r>
+      <w:r>
+        <w:t xml:space="preserve">and direct precipitation </w:t>
+      </w:r>
+      <w:r>
+        <w:t>exactly matches the evaporating water</w:t>
+      </w:r>
+      <w:r>
+        <w:t>, thus</w:t>
+      </w:r>
+      <w:r>
+        <w:t xml:space="preserve"> </w:t>
+      </w:r>
+      <w:r>
+        <w:t xml:space="preserve">keeping </w:t>
+      </w:r>
+      <w:r>
+        <w:t xml:space="preserve">volume </w:t>
+      </w:r>
+      <w:r>
+        <w:t>constant</w:t>
+      </w:r>
+      <w:r>
+        <w:t>.</w:t>
+      </w:r>
+    </w:p>
+    <w:p>
+      <w:pPr>
+        <w:ind w:left="450"/>
+      </w:pPr>
       <w:r>
         <w:rPr>
           <w:b/>
@@ -3579,6 +3909,15 @@
           <w:i/>
           <w:iCs/>
         </w:rPr>
+        <w:t xml:space="preserve">Simulation Type </w:t>
+      </w:r>
+      <w:r>
+        <w:rPr>
+          <w:b/>
+          <w:bCs/>
+          <w:i/>
+          <w:iCs/>
+        </w:rPr>
         <w:t xml:space="preserve">3 </w:t>
       </w:r>
       <w:r>
@@ -3606,6 +3945,7 @@
         </w:rPr>
         <w:t>Water Body Area</w:t>
       </w:r>
+      <w:proofErr w:type="gramStart"/>
       <w:r>
         <w:t>-</w:t>
       </w:r>
@@ -3613,7 +3953,11 @@
         <w:t xml:space="preserve">  </w:t>
       </w:r>
       <w:r>
-        <w:t>area of the water body, necessary for spray drift, evaporation, volatilization, benthic exchange etc.</w:t>
+        <w:t>area</w:t>
+      </w:r>
+      <w:proofErr w:type="gramEnd"/>
+      <w:r>
+        <w:t xml:space="preserve"> of the water body, necessary for spray drift, evaporation, volatilization, benthic exchange etc.</w:t>
       </w:r>
     </w:p>
     <w:p>
@@ -3730,7 +4074,15 @@
         <w:t>Fractional Cropped Area</w:t>
       </w:r>
       <w:r>
-        <w:t xml:space="preserve"> – the fraction of  field area that is actually treated with pesticide. Output concentrations are reduced proportionately with this value.</w:t>
+        <w:t xml:space="preserve"> – the fraction </w:t>
+      </w:r>
+      <w:proofErr w:type="gramStart"/>
+      <w:r>
+        <w:t>of  field</w:t>
+      </w:r>
+      <w:proofErr w:type="gramEnd"/>
+      <w:r>
+        <w:t xml:space="preserve"> area that is actually treated with pesticide. Output concentrations are reduced proportionately with this value.</w:t>
       </w:r>
     </w:p>
     <w:p>
@@ -3793,8 +4145,17 @@
           <w:b/>
           <w:bCs/>
         </w:rPr>
-        <w:t>Benthic Foc</w:t>
-      </w:r>
+        <w:t xml:space="preserve">Benthic </w:t>
+      </w:r>
+      <w:proofErr w:type="spellStart"/>
+      <w:r>
+        <w:rPr>
+          <w:b/>
+          <w:bCs/>
+        </w:rPr>
+        <w:t>Foc</w:t>
+      </w:r>
+      <w:proofErr w:type="spellEnd"/>
       <w:r>
         <w:t xml:space="preserve"> – organic carbon fraction of benthic sediment</w:t>
       </w:r>
@@ -3865,8 +4226,17 @@
           <w:b/>
           <w:bCs/>
         </w:rPr>
-        <w:t>Water Column Foc</w:t>
-      </w:r>
+        <w:t xml:space="preserve">Water Column </w:t>
+      </w:r>
+      <w:proofErr w:type="spellStart"/>
+      <w:r>
+        <w:rPr>
+          <w:b/>
+          <w:bCs/>
+        </w:rPr>
+        <w:t>Foc</w:t>
+      </w:r>
+      <w:proofErr w:type="spellEnd"/>
       <w:r>
         <w:t xml:space="preserve"> – organic carbon fraction on suspended solids in water column</w:t>
       </w:r>
@@ -3919,7 +4289,15 @@
         <w:t xml:space="preserve">Zero Concentration when Water Level Drops Below </w:t>
       </w:r>
       <w:r>
-        <w:t>– for some simulations it may be desirable to ignore aquatic concentration in VVWM when the water depth are so low that they cannot support life.  Concentrations in such cases may be very high, but only microscopic amounts of water exist.  In this case, calculations for risk assessments in water may be of more practical use if these concentrations were ignored. Checking this box allows user to specify a depth below which concentrations are ignored only for the sake of output processing and display. Mass balance throughout the simulation is maintained always.</w:t>
+        <w:t xml:space="preserve">– for some simulations it may be desirable to ignore aquatic concentration in VVWM when the water depth </w:t>
+      </w:r>
+      <w:proofErr w:type="gramStart"/>
+      <w:r>
+        <w:t>are</w:t>
+      </w:r>
+      <w:proofErr w:type="gramEnd"/>
+      <w:r>
+        <w:t xml:space="preserve"> so low that they cannot support life.  Concentrations in such cases may be very high, but only microscopic amounts of water exist.  In this case, calculations for risk assessments in water may be of more practical use if these concentrations were ignored. Checking this box allows user to specify a depth below which concentrations are ignored only for the sake of output processing and display. Mass balance throughout the simulation is maintained always.</w:t>
       </w:r>
     </w:p>
     <w:p>
@@ -4011,21 +4389,41 @@
         <w:t xml:space="preserve">uffer distances are in the top row. </w:t>
       </w:r>
       <w:r>
-        <w:t>If a user on the Applications Page Tab selects an in-between buffer, 0then</w:t>
-      </w:r>
-    </w:p>
-    <w:p>
-      <w:r>
-        <w:t>Timely, I’ll forward</w:t>
-      </w:r>
-    </w:p>
-    <w:p>
-      <w:r>
-        <w:t>Compements of bill</w:t>
+        <w:t xml:space="preserve">If a user on the Applications Page Tab selects an in-between buffer, </w:t>
+      </w:r>
+      <w:proofErr w:type="gramStart"/>
+      <w:r>
+        <w:t>0then</w:t>
+      </w:r>
+      <w:proofErr w:type="gramEnd"/>
+    </w:p>
+    <w:p>
+      <w:r>
+        <w:t xml:space="preserve">Timely, I’ll </w:t>
+      </w:r>
+      <w:proofErr w:type="gramStart"/>
+      <w:r>
+        <w:t>forward</w:t>
+      </w:r>
+      <w:proofErr w:type="gramEnd"/>
+    </w:p>
+    <w:p>
+      <w:proofErr w:type="spellStart"/>
+      <w:r>
+        <w:t>Compements</w:t>
+      </w:r>
+      <w:proofErr w:type="spellEnd"/>
+      <w:r>
+        <w:t xml:space="preserve"> of </w:t>
+      </w:r>
+      <w:proofErr w:type="spellStart"/>
+      <w:r>
+        <w:t>bill</w:t>
       </w:r>
       <w:r>
         <w:t>annouc</w:t>
       </w:r>
+      <w:proofErr w:type="spellEnd"/>
       <w:r>
         <w:t xml:space="preserve"> d</w:t>
       </w:r>

</xml_diff>